<commit_message>
Added new photo and added circuit for part three
</commit_message>
<xml_diff>
--- a/Lab 1/STDA - Lab 1.docx
+++ b/Lab 1/STDA - Lab 1.docx
@@ -54,7 +54,7 @@
         <mc:AlternateContent>
           <mc:Choice Requires="wps">
             <w:drawing>
-              <wp:anchor distT="45720" distB="45720" distL="114300" distR="114300" simplePos="0" relativeHeight="251661312" behindDoc="0" locked="0" layoutInCell="1" allowOverlap="1" wp14:anchorId="0496AF0D" wp14:editId="23C63441">
+              <wp:anchor distT="45720" distB="45720" distL="114300" distR="114300" simplePos="0" relativeHeight="251661312" behindDoc="0" locked="0" layoutInCell="1" allowOverlap="1" wp14:anchorId="2D480168" wp14:editId="3E6AC26E">
                 <wp:simplePos x="0" y="0"/>
                 <wp:positionH relativeFrom="margin">
                   <wp:posOffset>35560</wp:posOffset>
@@ -173,7 +173,7 @@
           </mc:Choice>
           <mc:Fallback>
             <w:pict>
-              <v:shapetype w14:anchorId="0496AF0D" id="_x0000_t202" coordsize="21600,21600" o:spt="202" path="m,l,21600r21600,l21600,xe">
+              <v:shapetype w14:anchorId="2D480168" id="_x0000_t202" coordsize="21600,21600" o:spt="202" path="m,l,21600r21600,l21600,xe">
                 <v:stroke joinstyle="miter"/>
                 <v:path gradientshapeok="t" o:connecttype="rect"/>
               </v:shapetype>
@@ -255,7 +255,7 @@
         <mc:AlternateContent>
           <mc:Choice Requires="wps">
             <w:drawing>
-              <wp:anchor distT="45720" distB="45720" distL="114300" distR="114300" simplePos="0" relativeHeight="251659264" behindDoc="0" locked="0" layoutInCell="1" allowOverlap="1">
+              <wp:anchor distT="45720" distB="45720" distL="114300" distR="114300" simplePos="0" relativeHeight="251659264" behindDoc="0" locked="0" layoutInCell="1" allowOverlap="1" wp14:anchorId="20B1D306" wp14:editId="60F95795">
                 <wp:simplePos x="0" y="0"/>
                 <wp:positionH relativeFrom="margin">
                   <wp:align>right</wp:align>
@@ -373,7 +373,7 @@
           </mc:Choice>
           <mc:Fallback>
             <w:pict>
-              <v:shape id="_x0000_s1027" type="#_x0000_t202" style="position:absolute;margin-left:413.5pt;margin-top:137.25pt;width:464.7pt;height:110.6pt;z-index:251659264;visibility:visible;mso-wrap-style:square;mso-width-percent:0;mso-height-percent:200;mso-wrap-distance-left:9pt;mso-wrap-distance-top:3.6pt;mso-wrap-distance-right:9pt;mso-wrap-distance-bottom:3.6pt;mso-position-horizontal:right;mso-position-horizontal-relative:margin;mso-position-vertical:absolute;mso-position-vertical-relative:text;mso-width-percent:0;mso-height-percent:200;mso-width-relative:margin;mso-height-relative:margin;v-text-anchor:top" o:gfxdata="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" stroked="f">
+              <v:shape w14:anchorId="20B1D306" id="_x0000_s1027" type="#_x0000_t202" style="position:absolute;margin-left:413.5pt;margin-top:137.25pt;width:464.7pt;height:110.6pt;z-index:251659264;visibility:visible;mso-wrap-style:square;mso-width-percent:0;mso-height-percent:200;mso-wrap-distance-left:9pt;mso-wrap-distance-top:3.6pt;mso-wrap-distance-right:9pt;mso-wrap-distance-bottom:3.6pt;mso-position-horizontal:right;mso-position-horizontal-relative:margin;mso-position-vertical:absolute;mso-position-vertical-relative:text;mso-width-percent:0;mso-height-percent:200;mso-width-relative:margin;mso-height-relative:margin;v-text-anchor:top" o:gfxdata="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" stroked="f">
                 <v:textbox style="mso-fit-shape-to-text:t">
                   <w:txbxContent>
                     <w:p>
@@ -2599,7 +2599,7 @@
           <w:lang w:val="uk-UA"/>
         </w:rPr>
         <w:drawing>
-          <wp:anchor distT="0" distB="0" distL="114300" distR="114300" simplePos="0" relativeHeight="251662336" behindDoc="0" locked="0" layoutInCell="1" allowOverlap="1">
+          <wp:anchor distT="0" distB="0" distL="114300" distR="114300" simplePos="0" relativeHeight="251662336" behindDoc="0" locked="0" layoutInCell="1" allowOverlap="1" wp14:anchorId="58A1D721" wp14:editId="53C6EB52">
             <wp:simplePos x="0" y="0"/>
             <wp:positionH relativeFrom="margin">
               <wp:align>left</wp:align>
@@ -3711,7 +3711,7 @@
         <mc:AlternateContent>
           <mc:Choice Requires="wps">
             <w:drawing>
-              <wp:anchor distT="45720" distB="45720" distL="114300" distR="114300" simplePos="0" relativeHeight="251668480" behindDoc="0" locked="0" layoutInCell="1" allowOverlap="1" wp14:anchorId="2B6B0AEC" wp14:editId="448ED17B">
+              <wp:anchor distT="45720" distB="45720" distL="114300" distR="114300" simplePos="0" relativeHeight="251668480" behindDoc="0" locked="0" layoutInCell="1" allowOverlap="1" wp14:anchorId="113E9CEE" wp14:editId="2A171EC5">
                 <wp:simplePos x="0" y="0"/>
                 <wp:positionH relativeFrom="margin">
                   <wp:posOffset>3876675</wp:posOffset>
@@ -3794,7 +3794,7 @@
           </mc:Choice>
           <mc:Fallback>
             <w:pict>
-              <v:shape w14:anchorId="2B6B0AEC" id="_x0000_s1028" type="#_x0000_t202" style="position:absolute;margin-left:305.25pt;margin-top:126.9pt;width:185.9pt;height:110.6pt;z-index:251668480;visibility:visible;mso-wrap-style:square;mso-width-percent:400;mso-height-percent:200;mso-wrap-distance-left:9pt;mso-wrap-distance-top:3.6pt;mso-wrap-distance-right:9pt;mso-wrap-distance-bottom:3.6pt;mso-position-horizontal:absolute;mso-position-horizontal-relative:margin;mso-position-vertical:absolute;mso-position-vertical-relative:text;mso-width-percent:400;mso-height-percent:200;mso-width-relative:margin;mso-height-relative:margin;v-text-anchor:top" o:gfxdata="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" filled="f" stroked="f">
+              <v:shape w14:anchorId="113E9CEE" id="_x0000_s1028" type="#_x0000_t202" style="position:absolute;margin-left:305.25pt;margin-top:126.9pt;width:185.9pt;height:110.6pt;z-index:251668480;visibility:visible;mso-wrap-style:square;mso-width-percent:400;mso-height-percent:200;mso-wrap-distance-left:9pt;mso-wrap-distance-top:3.6pt;mso-wrap-distance-right:9pt;mso-wrap-distance-bottom:3.6pt;mso-position-horizontal:absolute;mso-position-horizontal-relative:margin;mso-position-vertical:absolute;mso-position-vertical-relative:text;mso-width-percent:400;mso-height-percent:200;mso-width-relative:margin;mso-height-relative:margin;v-text-anchor:top" o:gfxdata="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" filled="f" stroked="f">
                 <v:textbox style="mso-fit-shape-to-text:t">
                   <w:txbxContent>
                     <w:p>
@@ -3839,7 +3839,7 @@
         <mc:AlternateContent>
           <mc:Choice Requires="wps">
             <w:drawing>
-              <wp:anchor distT="45720" distB="45720" distL="114300" distR="114300" simplePos="0" relativeHeight="251666432" behindDoc="0" locked="0" layoutInCell="1" allowOverlap="1" wp14:anchorId="79C8DD5A" wp14:editId="29E0D15D">
+              <wp:anchor distT="45720" distB="45720" distL="114300" distR="114300" simplePos="0" relativeHeight="251666432" behindDoc="0" locked="0" layoutInCell="1" allowOverlap="1" wp14:anchorId="540429E8" wp14:editId="3EC887EB">
                 <wp:simplePos x="0" y="0"/>
                 <wp:positionH relativeFrom="margin">
                   <wp:posOffset>2238375</wp:posOffset>
@@ -3922,7 +3922,7 @@
           </mc:Choice>
           <mc:Fallback>
             <w:pict>
-              <v:shape w14:anchorId="79C8DD5A" id="_x0000_s1029" type="#_x0000_t202" style="position:absolute;margin-left:176.25pt;margin-top:126.9pt;width:185.9pt;height:110.6pt;z-index:251666432;visibility:visible;mso-wrap-style:square;mso-width-percent:400;mso-height-percent:200;mso-wrap-distance-left:9pt;mso-wrap-distance-top:3.6pt;mso-wrap-distance-right:9pt;mso-wrap-distance-bottom:3.6pt;mso-position-horizontal:absolute;mso-position-horizontal-relative:margin;mso-position-vertical:absolute;mso-position-vertical-relative:text;mso-width-percent:400;mso-height-percent:200;mso-width-relative:margin;mso-height-relative:margin;v-text-anchor:top" o:gfxdata="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" filled="f" stroked="f">
+              <v:shape w14:anchorId="540429E8" id="_x0000_s1029" type="#_x0000_t202" style="position:absolute;margin-left:176.25pt;margin-top:126.9pt;width:185.9pt;height:110.6pt;z-index:251666432;visibility:visible;mso-wrap-style:square;mso-width-percent:400;mso-height-percent:200;mso-wrap-distance-left:9pt;mso-wrap-distance-top:3.6pt;mso-wrap-distance-right:9pt;mso-wrap-distance-bottom:3.6pt;mso-position-horizontal:absolute;mso-position-horizontal-relative:margin;mso-position-vertical:absolute;mso-position-vertical-relative:text;mso-width-percent:400;mso-height-percent:200;mso-width-relative:margin;mso-height-relative:margin;v-text-anchor:top" o:gfxdata="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" filled="f" stroked="f">
                 <v:textbox style="mso-fit-shape-to-text:t">
                   <w:txbxContent>
                     <w:p>
@@ -3967,7 +3967,7 @@
         <mc:AlternateContent>
           <mc:Choice Requires="wps">
             <w:drawing>
-              <wp:anchor distT="45720" distB="45720" distL="114300" distR="114300" simplePos="0" relativeHeight="251664384" behindDoc="0" locked="0" layoutInCell="1" allowOverlap="1">
+              <wp:anchor distT="45720" distB="45720" distL="114300" distR="114300" simplePos="0" relativeHeight="251664384" behindDoc="0" locked="0" layoutInCell="1" allowOverlap="1" wp14:anchorId="2E1305A8" wp14:editId="2ACCDC38">
                 <wp:simplePos x="0" y="0"/>
                 <wp:positionH relativeFrom="margin">
                   <wp:align>left</wp:align>
@@ -4042,7 +4042,7 @@
           </mc:Choice>
           <mc:Fallback>
             <w:pict>
-              <v:shape id="_x0000_s1030" type="#_x0000_t202" style="position:absolute;margin-left:0;margin-top:104.4pt;width:185.9pt;height:110.6pt;z-index:251664384;visibility:visible;mso-wrap-style:square;mso-width-percent:400;mso-height-percent:200;mso-wrap-distance-left:9pt;mso-wrap-distance-top:3.6pt;mso-wrap-distance-right:9pt;mso-wrap-distance-bottom:3.6pt;mso-position-horizontal:left;mso-position-horizontal-relative:margin;mso-position-vertical:absolute;mso-position-vertical-relative:text;mso-width-percent:400;mso-height-percent:200;mso-width-relative:margin;mso-height-relative:margin;v-text-anchor:top" o:gfxdata="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" filled="f" stroked="f">
+              <v:shape w14:anchorId="2E1305A8" id="_x0000_s1030" type="#_x0000_t202" style="position:absolute;margin-left:0;margin-top:104.4pt;width:185.9pt;height:110.6pt;z-index:251664384;visibility:visible;mso-wrap-style:square;mso-width-percent:400;mso-height-percent:200;mso-wrap-distance-left:9pt;mso-wrap-distance-top:3.6pt;mso-wrap-distance-right:9pt;mso-wrap-distance-bottom:3.6pt;mso-position-horizontal:left;mso-position-horizontal-relative:margin;mso-position-vertical:absolute;mso-position-vertical-relative:text;mso-width-percent:400;mso-height-percent:200;mso-width-relative:margin;mso-height-relative:margin;v-text-anchor:top" o:gfxdata="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" filled="f" stroked="f">
                 <v:textbox style="mso-fit-shape-to-text:t">
                   <w:txbxContent>
                     <w:p>
@@ -4077,7 +4077,7 @@
           <w:lang w:val="uk-UA"/>
         </w:rPr>
         <w:drawing>
-          <wp:inline distT="0" distB="0" distL="0" distR="0">
+          <wp:inline distT="0" distB="0" distL="0" distR="0" wp14:anchorId="10291030" wp14:editId="125EABA0">
             <wp:extent cx="1628775" cy="1628775"/>
             <wp:effectExtent l="0" t="0" r="9525" b="9525"/>
             <wp:docPr id="9" name="Picture 9"/>
@@ -4132,7 +4132,7 @@
           <w:lang w:val="uk-UA"/>
         </w:rPr>
         <w:drawing>
-          <wp:inline distT="0" distB="0" distL="0" distR="0">
+          <wp:inline distT="0" distB="0" distL="0" distR="0" wp14:anchorId="54EAD6B7" wp14:editId="503C1028">
             <wp:extent cx="1638300" cy="1638300"/>
             <wp:effectExtent l="0" t="0" r="0" b="0"/>
             <wp:docPr id="10" name="Picture 10"/>
@@ -5261,7 +5261,7 @@
           <w:lang w:val="uk-UA"/>
         </w:rPr>
         <w:drawing>
-          <wp:anchor distT="0" distB="0" distL="114300" distR="114300" simplePos="0" relativeHeight="251676672" behindDoc="0" locked="0" layoutInCell="1" allowOverlap="1">
+          <wp:anchor distT="0" distB="0" distL="114300" distR="114300" simplePos="0" relativeHeight="251676672" behindDoc="0" locked="0" layoutInCell="1" allowOverlap="1" wp14:anchorId="2B44BB07" wp14:editId="06C7D5FC">
             <wp:simplePos x="0" y="0"/>
             <wp:positionH relativeFrom="margin">
               <wp:posOffset>4237686</wp:posOffset>
@@ -5330,7 +5330,7 @@
           <w:lang w:val="uk-UA"/>
         </w:rPr>
         <w:drawing>
-          <wp:anchor distT="0" distB="0" distL="114300" distR="114300" simplePos="0" relativeHeight="251674624" behindDoc="0" locked="0" layoutInCell="1" allowOverlap="1">
+          <wp:anchor distT="0" distB="0" distL="114300" distR="114300" simplePos="0" relativeHeight="251674624" behindDoc="0" locked="0" layoutInCell="1" allowOverlap="1" wp14:anchorId="3B68E13D" wp14:editId="4195BFF2">
             <wp:simplePos x="0" y="0"/>
             <wp:positionH relativeFrom="column">
               <wp:posOffset>286109</wp:posOffset>
@@ -5399,7 +5399,7 @@
           <w:lang w:val="uk-UA"/>
         </w:rPr>
         <w:drawing>
-          <wp:anchor distT="0" distB="0" distL="114300" distR="114300" simplePos="0" relativeHeight="251675648" behindDoc="0" locked="0" layoutInCell="1" allowOverlap="1">
+          <wp:anchor distT="0" distB="0" distL="114300" distR="114300" simplePos="0" relativeHeight="251675648" behindDoc="0" locked="0" layoutInCell="1" allowOverlap="1" wp14:anchorId="28F17823" wp14:editId="529AACA8">
             <wp:simplePos x="0" y="0"/>
             <wp:positionH relativeFrom="margin">
               <wp:posOffset>2257232</wp:posOffset>
@@ -5468,7 +5468,7 @@
           <w:lang w:val="uk-UA"/>
         </w:rPr>
         <w:drawing>
-          <wp:anchor distT="0" distB="0" distL="114300" distR="114300" simplePos="0" relativeHeight="251673600" behindDoc="0" locked="0" layoutInCell="1" allowOverlap="1">
+          <wp:anchor distT="0" distB="0" distL="114300" distR="114300" simplePos="0" relativeHeight="251673600" behindDoc="0" locked="0" layoutInCell="1" allowOverlap="1" wp14:anchorId="12DE8FFC" wp14:editId="7F46800C">
             <wp:simplePos x="0" y="0"/>
             <wp:positionH relativeFrom="margin">
               <wp:posOffset>4277498</wp:posOffset>
@@ -5537,7 +5537,7 @@
           <w:lang w:val="uk-UA"/>
         </w:rPr>
         <w:drawing>
-          <wp:anchor distT="0" distB="0" distL="114300" distR="114300" simplePos="0" relativeHeight="251672576" behindDoc="0" locked="0" layoutInCell="1" allowOverlap="1">
+          <wp:anchor distT="0" distB="0" distL="114300" distR="114300" simplePos="0" relativeHeight="251672576" behindDoc="0" locked="0" layoutInCell="1" allowOverlap="1" wp14:anchorId="4EAB53D4" wp14:editId="1DBBD571">
             <wp:simplePos x="0" y="0"/>
             <wp:positionH relativeFrom="column">
               <wp:posOffset>2559989</wp:posOffset>
@@ -5608,7 +5608,7 @@
         <mc:AlternateContent>
           <mc:Choice Requires="wps">
             <w:drawing>
-              <wp:anchor distT="45720" distB="45720" distL="114300" distR="114300" simplePos="0" relativeHeight="251671552" behindDoc="0" locked="0" layoutInCell="1" allowOverlap="1" wp14:anchorId="1D96A40D" wp14:editId="37203627">
+              <wp:anchor distT="45720" distB="45720" distL="114300" distR="114300" simplePos="0" relativeHeight="251671552" behindDoc="0" locked="0" layoutInCell="1" allowOverlap="1" wp14:anchorId="49F81955" wp14:editId="4DF09E15">
                 <wp:simplePos x="0" y="0"/>
                 <wp:positionH relativeFrom="margin">
                   <wp:align>left</wp:align>
@@ -5690,7 +5690,7 @@
           </mc:Choice>
           <mc:Fallback>
             <w:pict>
-              <v:shape w14:anchorId="1D96A40D" id="_x0000_s1031" type="#_x0000_t202" style="position:absolute;margin-left:0;margin-top:182.35pt;width:185.9pt;height:110.6pt;z-index:251671552;visibility:visible;mso-wrap-style:square;mso-width-percent:400;mso-height-percent:200;mso-wrap-distance-left:9pt;mso-wrap-distance-top:3.6pt;mso-wrap-distance-right:9pt;mso-wrap-distance-bottom:3.6pt;mso-position-horizontal:left;mso-position-horizontal-relative:margin;mso-position-vertical:absolute;mso-position-vertical-relative:text;mso-width-percent:400;mso-height-percent:200;mso-width-relative:margin;mso-height-relative:margin;v-text-anchor:top" o:gfxdata="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" filled="f" stroked="f">
+              <v:shape w14:anchorId="49F81955" id="_x0000_s1031" type="#_x0000_t202" style="position:absolute;margin-left:0;margin-top:182.35pt;width:185.9pt;height:110.6pt;z-index:251671552;visibility:visible;mso-wrap-style:square;mso-width-percent:400;mso-height-percent:200;mso-wrap-distance-left:9pt;mso-wrap-distance-top:3.6pt;mso-wrap-distance-right:9pt;mso-wrap-distance-bottom:3.6pt;mso-position-horizontal:left;mso-position-horizontal-relative:margin;mso-position-vertical:absolute;mso-position-vertical-relative:text;mso-width-percent:400;mso-height-percent:200;mso-width-relative:margin;mso-height-relative:margin;v-text-anchor:top" o:gfxdata="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" filled="f" stroked="f">
                 <v:textbox style="mso-fit-shape-to-text:t">
                   <w:txbxContent>
                     <w:p>
@@ -5732,7 +5732,7 @@
           <w:lang w:val="uk-UA"/>
         </w:rPr>
         <w:drawing>
-          <wp:anchor distT="0" distB="0" distL="114300" distR="114300" simplePos="0" relativeHeight="251669504" behindDoc="0" locked="0" layoutInCell="1" allowOverlap="1">
+          <wp:anchor distT="0" distB="0" distL="114300" distR="114300" simplePos="0" relativeHeight="251669504" behindDoc="0" locked="0" layoutInCell="1" allowOverlap="1" wp14:anchorId="22ED5B0E" wp14:editId="06CAF03F">
             <wp:simplePos x="0" y="0"/>
             <wp:positionH relativeFrom="margin">
               <wp:align>left</wp:align>
@@ -7470,7 +7470,7 @@
         <mc:AlternateContent>
           <mc:Choice Requires="wps">
             <w:drawing>
-              <wp:anchor distT="45720" distB="45720" distL="114300" distR="114300" simplePos="0" relativeHeight="251680768" behindDoc="0" locked="0" layoutInCell="1" allowOverlap="1" wp14:anchorId="6E41FF53" wp14:editId="74ED03D7">
+              <wp:anchor distT="45720" distB="45720" distL="114300" distR="114300" simplePos="0" relativeHeight="251680768" behindDoc="0" locked="0" layoutInCell="1" allowOverlap="1" wp14:anchorId="326F514B" wp14:editId="738E6AC2">
                 <wp:simplePos x="0" y="0"/>
                 <wp:positionH relativeFrom="margin">
                   <wp:posOffset>3879601</wp:posOffset>
@@ -7561,7 +7561,7 @@
           </mc:Choice>
           <mc:Fallback>
             <w:pict>
-              <v:shape w14:anchorId="6E41FF53" id="Text Box 3" o:spid="_x0000_s1032" type="#_x0000_t202" style="position:absolute;margin-left:305.5pt;margin-top:121.9pt;width:185.9pt;height:110.6pt;z-index:251680768;visibility:visible;mso-wrap-style:square;mso-width-percent:400;mso-height-percent:200;mso-wrap-distance-left:9pt;mso-wrap-distance-top:3.6pt;mso-wrap-distance-right:9pt;mso-wrap-distance-bottom:3.6pt;mso-position-horizontal:absolute;mso-position-horizontal-relative:margin;mso-position-vertical:absolute;mso-position-vertical-relative:text;mso-width-percent:400;mso-height-percent:200;mso-width-relative:margin;mso-height-relative:margin;v-text-anchor:top" o:gfxdata="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" filled="f" stroked="f">
+              <v:shape w14:anchorId="326F514B" id="Text Box 3" o:spid="_x0000_s1032" type="#_x0000_t202" style="position:absolute;margin-left:305.5pt;margin-top:121.9pt;width:185.9pt;height:110.6pt;z-index:251680768;visibility:visible;mso-wrap-style:square;mso-width-percent:400;mso-height-percent:200;mso-wrap-distance-left:9pt;mso-wrap-distance-top:3.6pt;mso-wrap-distance-right:9pt;mso-wrap-distance-bottom:3.6pt;mso-position-horizontal:absolute;mso-position-horizontal-relative:margin;mso-position-vertical:absolute;mso-position-vertical-relative:text;mso-width-percent:400;mso-height-percent:200;mso-width-relative:margin;mso-height-relative:margin;v-text-anchor:top" o:gfxdata="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" filled="f" stroked="f">
                 <v:textbox style="mso-fit-shape-to-text:t">
                   <w:txbxContent>
                     <w:p>
@@ -7614,7 +7614,7 @@
         <mc:AlternateContent>
           <mc:Choice Requires="wps">
             <w:drawing>
-              <wp:anchor distT="45720" distB="45720" distL="114300" distR="114300" simplePos="0" relativeHeight="251678720" behindDoc="0" locked="0" layoutInCell="1" allowOverlap="1" wp14:anchorId="39DC17D7" wp14:editId="4B8B7376">
+              <wp:anchor distT="45720" distB="45720" distL="114300" distR="114300" simplePos="0" relativeHeight="251678720" behindDoc="0" locked="0" layoutInCell="1" allowOverlap="1" wp14:anchorId="39A27D60" wp14:editId="29B0B11B">
                 <wp:simplePos x="0" y="0"/>
                 <wp:positionH relativeFrom="margin">
                   <wp:posOffset>2202428</wp:posOffset>
@@ -7705,7 +7705,7 @@
           </mc:Choice>
           <mc:Fallback>
             <w:pict>
-              <v:shape w14:anchorId="39DC17D7" id="_x0000_s1033" type="#_x0000_t202" style="position:absolute;margin-left:173.4pt;margin-top:121.3pt;width:185.9pt;height:110.6pt;z-index:251678720;visibility:visible;mso-wrap-style:square;mso-width-percent:400;mso-height-percent:200;mso-wrap-distance-left:9pt;mso-wrap-distance-top:3.6pt;mso-wrap-distance-right:9pt;mso-wrap-distance-bottom:3.6pt;mso-position-horizontal:absolute;mso-position-horizontal-relative:margin;mso-position-vertical:absolute;mso-position-vertical-relative:text;mso-width-percent:400;mso-height-percent:200;mso-width-relative:margin;mso-height-relative:margin;v-text-anchor:top" o:gfxdata="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" filled="f" stroked="f">
+              <v:shape w14:anchorId="39A27D60" id="_x0000_s1033" type="#_x0000_t202" style="position:absolute;margin-left:173.4pt;margin-top:121.3pt;width:185.9pt;height:110.6pt;z-index:251678720;visibility:visible;mso-wrap-style:square;mso-width-percent:400;mso-height-percent:200;mso-wrap-distance-left:9pt;mso-wrap-distance-top:3.6pt;mso-wrap-distance-right:9pt;mso-wrap-distance-bottom:3.6pt;mso-position-horizontal:absolute;mso-position-horizontal-relative:margin;mso-position-vertical:absolute;mso-position-vertical-relative:text;mso-width-percent:400;mso-height-percent:200;mso-width-relative:margin;mso-height-relative:margin;v-text-anchor:top" o:gfxdata="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" filled="f" stroked="f">
                 <v:textbox style="mso-fit-shape-to-text:t">
                   <w:txbxContent>
                     <w:p>
@@ -7766,7 +7766,7 @@
         <mc:AlternateContent>
           <mc:Choice Requires="wps">
             <w:drawing>
-              <wp:anchor distT="45720" distB="45720" distL="114300" distR="114300" simplePos="0" relativeHeight="251686912" behindDoc="0" locked="0" layoutInCell="1" allowOverlap="1" wp14:anchorId="5EF4D2CF" wp14:editId="7148255D">
+              <wp:anchor distT="45720" distB="45720" distL="114300" distR="114300" simplePos="0" relativeHeight="251686912" behindDoc="0" locked="0" layoutInCell="1" allowOverlap="1" wp14:anchorId="7A871B7E" wp14:editId="2C36A3F1">
                 <wp:simplePos x="0" y="0"/>
                 <wp:positionH relativeFrom="margin">
                   <wp:posOffset>3911103</wp:posOffset>
@@ -7857,7 +7857,7 @@
           </mc:Choice>
           <mc:Fallback>
             <w:pict>
-              <v:shape w14:anchorId="5EF4D2CF" id="Text Box 6" o:spid="_x0000_s1034" type="#_x0000_t202" style="position:absolute;margin-left:307.95pt;margin-top:142pt;width:185.9pt;height:110.6pt;z-index:251686912;visibility:visible;mso-wrap-style:square;mso-width-percent:400;mso-height-percent:200;mso-wrap-distance-left:9pt;mso-wrap-distance-top:3.6pt;mso-wrap-distance-right:9pt;mso-wrap-distance-bottom:3.6pt;mso-position-horizontal:absolute;mso-position-horizontal-relative:margin;mso-position-vertical:absolute;mso-position-vertical-relative:text;mso-width-percent:400;mso-height-percent:200;mso-width-relative:margin;mso-height-relative:margin;v-text-anchor:top" o:gfxdata="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" filled="f" stroked="f">
+              <v:shape w14:anchorId="7A871B7E" id="Text Box 6" o:spid="_x0000_s1034" type="#_x0000_t202" style="position:absolute;margin-left:307.95pt;margin-top:142pt;width:185.9pt;height:110.6pt;z-index:251686912;visibility:visible;mso-wrap-style:square;mso-width-percent:400;mso-height-percent:200;mso-wrap-distance-left:9pt;mso-wrap-distance-top:3.6pt;mso-wrap-distance-right:9pt;mso-wrap-distance-bottom:3.6pt;mso-position-horizontal:absolute;mso-position-horizontal-relative:margin;mso-position-vertical:absolute;mso-position-vertical-relative:text;mso-width-percent:400;mso-height-percent:200;mso-width-relative:margin;mso-height-relative:margin;v-text-anchor:top" o:gfxdata="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" filled="f" stroked="f">
                 <v:textbox style="mso-fit-shape-to-text:t">
                   <w:txbxContent>
                     <w:p>
@@ -7910,7 +7910,7 @@
         <mc:AlternateContent>
           <mc:Choice Requires="wps">
             <w:drawing>
-              <wp:anchor distT="45720" distB="45720" distL="114300" distR="114300" simplePos="0" relativeHeight="251684864" behindDoc="0" locked="0" layoutInCell="1" allowOverlap="1" wp14:anchorId="402F19EC" wp14:editId="6A024E25">
+              <wp:anchor distT="45720" distB="45720" distL="114300" distR="114300" simplePos="0" relativeHeight="251684864" behindDoc="0" locked="0" layoutInCell="1" allowOverlap="1" wp14:anchorId="473C0F12" wp14:editId="661AFA0E">
                 <wp:simplePos x="0" y="0"/>
                 <wp:positionH relativeFrom="margin">
                   <wp:posOffset>1939898</wp:posOffset>
@@ -8001,7 +8001,7 @@
           </mc:Choice>
           <mc:Fallback>
             <w:pict>
-              <v:shape w14:anchorId="402F19EC" id="Text Box 5" o:spid="_x0000_s1035" type="#_x0000_t202" style="position:absolute;margin-left:152.75pt;margin-top:141.45pt;width:185.9pt;height:110.6pt;z-index:251684864;visibility:visible;mso-wrap-style:square;mso-width-percent:400;mso-height-percent:200;mso-wrap-distance-left:9pt;mso-wrap-distance-top:3.6pt;mso-wrap-distance-right:9pt;mso-wrap-distance-bottom:3.6pt;mso-position-horizontal:absolute;mso-position-horizontal-relative:margin;mso-position-vertical:absolute;mso-position-vertical-relative:text;mso-width-percent:400;mso-height-percent:200;mso-width-relative:margin;mso-height-relative:margin;v-text-anchor:top" o:gfxdata="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" filled="f" stroked="f">
+              <v:shape w14:anchorId="473C0F12" id="Text Box 5" o:spid="_x0000_s1035" type="#_x0000_t202" style="position:absolute;margin-left:152.75pt;margin-top:141.45pt;width:185.9pt;height:110.6pt;z-index:251684864;visibility:visible;mso-wrap-style:square;mso-width-percent:400;mso-height-percent:200;mso-wrap-distance-left:9pt;mso-wrap-distance-top:3.6pt;mso-wrap-distance-right:9pt;mso-wrap-distance-bottom:3.6pt;mso-position-horizontal:absolute;mso-position-horizontal-relative:margin;mso-position-vertical:absolute;mso-position-vertical-relative:text;mso-width-percent:400;mso-height-percent:200;mso-width-relative:margin;mso-height-relative:margin;v-text-anchor:top" o:gfxdata="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" filled="f" stroked="f">
                 <v:textbox style="mso-fit-shape-to-text:t">
                   <w:txbxContent>
                     <w:p>
@@ -8054,7 +8054,7 @@
         <mc:AlternateContent>
           <mc:Choice Requires="wps">
             <w:drawing>
-              <wp:anchor distT="45720" distB="45720" distL="114300" distR="114300" simplePos="0" relativeHeight="251682816" behindDoc="0" locked="0" layoutInCell="1" allowOverlap="1" wp14:anchorId="4F7199A1" wp14:editId="541FA774">
+              <wp:anchor distT="45720" distB="45720" distL="114300" distR="114300" simplePos="0" relativeHeight="251682816" behindDoc="0" locked="0" layoutInCell="1" allowOverlap="1" wp14:anchorId="33F7E718" wp14:editId="48694ECC">
                 <wp:simplePos x="0" y="0"/>
                 <wp:positionH relativeFrom="margin">
                   <wp:posOffset>-88734</wp:posOffset>
@@ -8145,7 +8145,7 @@
           </mc:Choice>
           <mc:Fallback>
             <w:pict>
-              <v:shape w14:anchorId="4F7199A1" id="Text Box 4" o:spid="_x0000_s1036" type="#_x0000_t202" style="position:absolute;margin-left:-7pt;margin-top:140.25pt;width:185.9pt;height:110.6pt;z-index:251682816;visibility:visible;mso-wrap-style:square;mso-width-percent:400;mso-height-percent:200;mso-wrap-distance-left:9pt;mso-wrap-distance-top:3.6pt;mso-wrap-distance-right:9pt;mso-wrap-distance-bottom:3.6pt;mso-position-horizontal:absolute;mso-position-horizontal-relative:margin;mso-position-vertical:absolute;mso-position-vertical-relative:text;mso-width-percent:400;mso-height-percent:200;mso-width-relative:margin;mso-height-relative:margin;v-text-anchor:top" o:gfxdata="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" filled="f" stroked="f">
+              <v:shape w14:anchorId="33F7E718" id="Text Box 4" o:spid="_x0000_s1036" type="#_x0000_t202" style="position:absolute;margin-left:-7pt;margin-top:140.25pt;width:185.9pt;height:110.6pt;z-index:251682816;visibility:visible;mso-wrap-style:square;mso-width-percent:400;mso-height-percent:200;mso-wrap-distance-left:9pt;mso-wrap-distance-top:3.6pt;mso-wrap-distance-right:9pt;mso-wrap-distance-bottom:3.6pt;mso-position-horizontal:absolute;mso-position-horizontal-relative:margin;mso-position-vertical:absolute;mso-position-vertical-relative:text;mso-width-percent:400;mso-height-percent:200;mso-width-relative:margin;mso-height-relative:margin;v-text-anchor:top" o:gfxdata="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" filled="f" stroked="f">
                 <v:textbox style="mso-fit-shape-to-text:t">
                   <w:txbxContent>
                     <w:p>
@@ -8204,7 +8204,7 @@
           <w:lang w:val="ru-RU"/>
         </w:rPr>
         <w:drawing>
-          <wp:anchor distT="0" distB="0" distL="114300" distR="114300" simplePos="0" relativeHeight="251687936" behindDoc="0" locked="0" layoutInCell="1" allowOverlap="1">
+          <wp:anchor distT="0" distB="0" distL="114300" distR="114300" simplePos="0" relativeHeight="251687936" behindDoc="0" locked="0" layoutInCell="1" allowOverlap="1" wp14:anchorId="0B00C21A" wp14:editId="372318B1">
             <wp:simplePos x="0" y="0"/>
             <wp:positionH relativeFrom="margin">
               <wp:align>right</wp:align>
@@ -8683,7 +8683,7 @@
         <mc:AlternateContent>
           <mc:Choice Requires="wps">
             <w:drawing>
-              <wp:anchor distT="45720" distB="45720" distL="114300" distR="114300" simplePos="0" relativeHeight="251689984" behindDoc="0" locked="0" layoutInCell="1" allowOverlap="1" wp14:anchorId="171BA74D" wp14:editId="1AEE00CD">
+              <wp:anchor distT="45720" distB="45720" distL="114300" distR="114300" simplePos="0" relativeHeight="251689984" behindDoc="0" locked="0" layoutInCell="1" allowOverlap="1" wp14:anchorId="58770F72" wp14:editId="6A987DC0">
                 <wp:simplePos x="0" y="0"/>
                 <wp:positionH relativeFrom="margin">
                   <wp:posOffset>3903014</wp:posOffset>
@@ -8780,7 +8780,7 @@
           </mc:Choice>
           <mc:Fallback>
             <w:pict>
-              <v:shape w14:anchorId="171BA74D" id="Text Box 17" o:spid="_x0000_s1037" type="#_x0000_t202" style="position:absolute;margin-left:307.3pt;margin-top:3.15pt;width:185.9pt;height:110.6pt;z-index:251689984;visibility:visible;mso-wrap-style:square;mso-width-percent:400;mso-height-percent:200;mso-wrap-distance-left:9pt;mso-wrap-distance-top:3.6pt;mso-wrap-distance-right:9pt;mso-wrap-distance-bottom:3.6pt;mso-position-horizontal:absolute;mso-position-horizontal-relative:margin;mso-position-vertical:absolute;mso-position-vertical-relative:text;mso-width-percent:400;mso-height-percent:200;mso-width-relative:margin;mso-height-relative:margin;v-text-anchor:top" o:gfxdata="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" filled="f" stroked="f">
+              <v:shape w14:anchorId="58770F72" id="Text Box 17" o:spid="_x0000_s1037" type="#_x0000_t202" style="position:absolute;margin-left:307.3pt;margin-top:3.15pt;width:185.9pt;height:110.6pt;z-index:251689984;visibility:visible;mso-wrap-style:square;mso-width-percent:400;mso-height-percent:200;mso-wrap-distance-left:9pt;mso-wrap-distance-top:3.6pt;mso-wrap-distance-right:9pt;mso-wrap-distance-bottom:3.6pt;mso-position-horizontal:absolute;mso-position-horizontal-relative:margin;mso-position-vertical:absolute;mso-position-vertical-relative:text;mso-width-percent:400;mso-height-percent:200;mso-width-relative:margin;mso-height-relative:margin;v-text-anchor:top" o:gfxdata="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" filled="f" stroked="f">
                 <v:textbox style="mso-fit-shape-to-text:t">
                   <w:txbxContent>
                     <w:p>
@@ -11477,16 +11477,7 @@
               <w:szCs w:val="26"/>
               <w:lang w:val="ru-RU"/>
             </w:rPr>
-            <m:t xml:space="preserve">(AND-NOT/AND-NOT)   </m:t>
-          </m:r>
-          <m:r>
-            <w:rPr>
-              <w:rFonts w:ascii="Cambria Math" w:eastAsiaTheme="minorEastAsia" w:hAnsi="Cambria Math"/>
-              <w:sz w:val="26"/>
-              <w:szCs w:val="26"/>
-              <w:lang w:val="ru-RU"/>
-            </w:rPr>
-            <m:t>(2</m:t>
+            <m:t>(AND-NOT/AND-NOT)   (2</m:t>
           </m:r>
           <m:r>
             <w:rPr>
@@ -16280,7 +16271,6 @@
                       </m:ctrlPr>
                     </m:barPr>
                     <m:e>
-                      <w:bookmarkStart w:id="1" w:name="_GoBack"/>
                       <m:bar>
                         <m:barPr>
                           <m:pos m:val="top"/>
@@ -16760,7 +16750,6 @@
                           </m:d>
                         </m:e>
                       </m:bar>
-                      <w:bookmarkEnd w:id="1"/>
                     </m:e>
                   </m:bar>
                   <m:r>
@@ -16811,10 +16800,215 @@
     </w:p>
     <w:p>
       <w:pPr>
+        <w:pStyle w:val="ListParagraph"/>
+        <w:numPr>
+          <w:ilvl w:val="0"/>
+          <w:numId w:val="1"/>
+        </w:numPr>
         <w:rPr>
           <w:rFonts w:eastAsiaTheme="minorEastAsia"/>
+          <w:lang w:val="ru-RU"/>
         </w:rPr>
       </w:pPr>
+      <w:proofErr w:type="spellStart"/>
+      <w:r>
+        <w:rPr>
+          <w:rFonts w:eastAsiaTheme="minorEastAsia"/>
+          <w:lang w:val="ru-RU"/>
+        </w:rPr>
+        <w:t>Отримати</w:t>
+      </w:r>
+      <w:proofErr w:type="spellEnd"/>
+      <w:r>
+        <w:rPr>
+          <w:rFonts w:eastAsiaTheme="minorEastAsia"/>
+          <w:lang w:val="ru-RU"/>
+        </w:rPr>
+        <w:t xml:space="preserve"> </w:t>
+      </w:r>
+      <w:proofErr w:type="spellStart"/>
+      <w:r>
+        <w:rPr>
+          <w:rFonts w:eastAsiaTheme="minorEastAsia"/>
+          <w:lang w:val="ru-RU"/>
+        </w:rPr>
+        <w:t>операторні</w:t>
+      </w:r>
+      <w:proofErr w:type="spellEnd"/>
+      <w:r>
+        <w:rPr>
+          <w:rFonts w:eastAsiaTheme="minorEastAsia"/>
+          <w:lang w:val="ru-RU"/>
+        </w:rPr>
+        <w:t xml:space="preserve"> </w:t>
+      </w:r>
+      <w:proofErr w:type="spellStart"/>
+      <w:r>
+        <w:rPr>
+          <w:rFonts w:eastAsiaTheme="minorEastAsia"/>
+          <w:lang w:val="ru-RU"/>
+        </w:rPr>
+        <w:t>представлення</w:t>
+      </w:r>
+      <w:proofErr w:type="spellEnd"/>
+      <w:r>
+        <w:rPr>
+          <w:rFonts w:eastAsiaTheme="minorEastAsia"/>
+          <w:lang w:val="ru-RU"/>
+        </w:rPr>
+        <w:t xml:space="preserve"> </w:t>
+      </w:r>
+      <w:proofErr w:type="spellStart"/>
+      <w:r>
+        <w:rPr>
+          <w:rFonts w:eastAsiaTheme="minorEastAsia"/>
+          <w:lang w:val="ru-RU"/>
+        </w:rPr>
+        <w:t>функції</w:t>
+      </w:r>
+      <w:proofErr w:type="spellEnd"/>
+      <w:r>
+        <w:rPr>
+          <w:rFonts w:eastAsiaTheme="minorEastAsia"/>
+          <w:lang w:val="ru-RU"/>
+        </w:rPr>
+        <w:t xml:space="preserve">, </w:t>
+      </w:r>
+      <w:proofErr w:type="spellStart"/>
+      <w:r>
+        <w:rPr>
+          <w:rFonts w:eastAsiaTheme="minorEastAsia"/>
+          <w:lang w:val="ru-RU"/>
+        </w:rPr>
+        <w:t>що</w:t>
+      </w:r>
+      <w:proofErr w:type="spellEnd"/>
+      <w:r>
+        <w:rPr>
+          <w:rFonts w:eastAsiaTheme="minorEastAsia"/>
+          <w:lang w:val="ru-RU"/>
+        </w:rPr>
+        <w:t xml:space="preserve"> </w:t>
+      </w:r>
+      <w:proofErr w:type="spellStart"/>
+      <w:r>
+        <w:rPr>
+          <w:rFonts w:eastAsiaTheme="minorEastAsia"/>
+          <w:lang w:val="ru-RU"/>
+        </w:rPr>
+        <w:t>можуть</w:t>
+      </w:r>
+      <w:proofErr w:type="spellEnd"/>
+      <w:r>
+        <w:rPr>
+          <w:rFonts w:eastAsiaTheme="minorEastAsia"/>
+          <w:lang w:val="ru-RU"/>
+        </w:rPr>
+        <w:t xml:space="preserve"> бути </w:t>
+      </w:r>
+      <w:proofErr w:type="spellStart"/>
+      <w:r>
+        <w:rPr>
+          <w:rFonts w:eastAsiaTheme="minorEastAsia"/>
+          <w:lang w:val="ru-RU"/>
+        </w:rPr>
+        <w:t>реалізовані</w:t>
+      </w:r>
+      <w:proofErr w:type="spellEnd"/>
+      <w:r>
+        <w:rPr>
+          <w:rFonts w:eastAsiaTheme="minorEastAsia"/>
+          <w:lang w:val="ru-RU"/>
+        </w:rPr>
+        <w:t xml:space="preserve"> на</w:t>
+      </w:r>
+      <w:r>
+        <w:rPr>
+          <w:rFonts w:eastAsiaTheme="minorEastAsia"/>
+          <w:lang w:val="ru-RU"/>
+        </w:rPr>
+        <w:t xml:space="preserve"> </w:t>
+      </w:r>
+      <w:r>
+        <w:rPr>
+          <w:rFonts w:eastAsiaTheme="minorEastAsia"/>
+          <w:lang w:val="ru-RU"/>
+        </w:rPr>
+        <w:t>4І / 2АБО, 2АБО-НІ</w:t>
+      </w:r>
+      <w:r>
+        <w:rPr>
+          <w:rFonts w:eastAsiaTheme="minorEastAsia"/>
+          <w:lang w:val="ru-RU"/>
+        </w:rPr>
+        <w:t xml:space="preserve"> </w:t>
+      </w:r>
+      <w:r>
+        <w:rPr>
+          <w:rFonts w:eastAsiaTheme="minorEastAsia"/>
+          <w:lang w:val="uk-UA"/>
+        </w:rPr>
+        <w:t xml:space="preserve">із часом затримки сигналів </w:t>
+      </w:r>
+      <w:r>
+        <w:rPr>
+          <w:rFonts w:eastAsiaTheme="minorEastAsia"/>
+          <w:lang w:val="uk-UA"/>
+        </w:rPr>
+        <w:t>24 / 22</w:t>
+      </w:r>
+    </w:p>
+    <w:p>
+      <w:pPr>
+        <w:ind w:left="360"/>
+        <w:rPr>
+          <w:rFonts w:eastAsiaTheme="minorEastAsia"/>
+          <w:lang w:val="ru-RU"/>
+        </w:rPr>
+      </w:pPr>
+      <w:r>
+        <w:rPr>
+          <w:rFonts w:eastAsiaTheme="minorEastAsia"/>
+          <w:lang w:val="ru-RU"/>
+        </w:rPr>
+        <w:drawing>
+          <wp:inline distT="0" distB="0" distL="0" distR="0" wp14:anchorId="0C359480" wp14:editId="60B562E2">
+            <wp:extent cx="5943600" cy="4314190"/>
+            <wp:effectExtent l="0" t="0" r="0" b="0"/>
+            <wp:docPr id="7" name="Picture 7"/>
+            <wp:cNvGraphicFramePr>
+              <a:graphicFrameLocks xmlns:a="http://schemas.openxmlformats.org/drawingml/2006/main" noChangeAspect="1"/>
+            </wp:cNvGraphicFramePr>
+            <a:graphic xmlns:a="http://schemas.openxmlformats.org/drawingml/2006/main">
+              <a:graphicData uri="http://schemas.openxmlformats.org/drawingml/2006/picture">
+                <pic:pic xmlns:pic="http://schemas.openxmlformats.org/drawingml/2006/picture">
+                  <pic:nvPicPr>
+                    <pic:cNvPr id="1" name=""/>
+                    <pic:cNvPicPr/>
+                  </pic:nvPicPr>
+                  <pic:blipFill>
+                    <a:blip r:embed="rId15"/>
+                    <a:stretch>
+                      <a:fillRect/>
+                    </a:stretch>
+                  </pic:blipFill>
+                  <pic:spPr>
+                    <a:xfrm>
+                      <a:off x="0" y="0"/>
+                      <a:ext cx="5943600" cy="4314190"/>
+                    </a:xfrm>
+                    <a:prstGeom prst="rect">
+                      <a:avLst/>
+                    </a:prstGeom>
+                  </pic:spPr>
+                </pic:pic>
+              </a:graphicData>
+            </a:graphic>
+          </wp:inline>
+        </w:drawing>
+      </w:r>
+      <w:bookmarkStart w:id="1" w:name="_GoBack"/>
+      <w:bookmarkEnd w:id="1"/>
     </w:p>
     <w:sectPr>
       <w:pgSz w:w="12240" w:h="15840"/>

</xml_diff>

<commit_message>
Started tasks 5 and 6
</commit_message>
<xml_diff>
--- a/Lab 1/STDA - Lab 1.docx
+++ b/Lab 1/STDA - Lab 1.docx
@@ -18662,7 +18662,7 @@
         <w:ind w:left="360"/>
         <w:rPr>
           <w:rFonts w:eastAsiaTheme="minorEastAsia"/>
-          <w:lang w:val="uk-UA"/>
+          <w:lang w:val="ru-RU"/>
         </w:rPr>
       </w:pPr>
       <w:r>
@@ -18672,6 +18672,3938 @@
         </w:rPr>
         <w:t>Отже перша схема оптимальна за складністю і за часом затримки.</w:t>
       </w:r>
+    </w:p>
+    <w:p>
+      <w:pPr>
+        <w:rPr>
+          <w:rFonts w:eastAsiaTheme="minorEastAsia"/>
+        </w:rPr>
+      </w:pPr>
+      <w:r>
+        <w:rPr>
+          <w:rFonts w:eastAsiaTheme="minorEastAsia"/>
+        </w:rPr>
+        <w:br w:type="page"/>
+      </w:r>
+    </w:p>
+    <w:p>
+      <w:pPr>
+        <w:pStyle w:val="ListParagraph"/>
+        <w:numPr>
+          <w:ilvl w:val="0"/>
+          <w:numId w:val="1"/>
+        </w:numPr>
+        <w:rPr>
+          <w:rFonts w:eastAsiaTheme="minorEastAsia"/>
+          <w:lang w:val="ru-RU"/>
+        </w:rPr>
+      </w:pPr>
+      <w:r>
+        <w:rPr>
+          <w:rFonts w:eastAsiaTheme="minorEastAsia"/>
+          <w:lang w:val="ru-RU"/>
+        </w:rPr>
+        <w:t xml:space="preserve">На </w:t>
+      </w:r>
+      <w:proofErr w:type="spellStart"/>
+      <w:r>
+        <w:rPr>
+          <w:rFonts w:eastAsiaTheme="minorEastAsia"/>
+          <w:lang w:val="ru-RU"/>
+        </w:rPr>
+        <w:t>елементах</w:t>
+      </w:r>
+      <w:proofErr w:type="spellEnd"/>
+      <w:r>
+        <w:rPr>
+          <w:rFonts w:eastAsiaTheme="minorEastAsia"/>
+          <w:lang w:val="ru-RU"/>
+        </w:rPr>
+        <w:t xml:space="preserve"> 3AND-NOT </w:t>
+      </w:r>
+      <w:proofErr w:type="spellStart"/>
+      <w:r>
+        <w:rPr>
+          <w:rFonts w:eastAsiaTheme="minorEastAsia"/>
+          <w:lang w:val="ru-RU"/>
+        </w:rPr>
+        <w:t>побудувати</w:t>
+      </w:r>
+      <w:proofErr w:type="spellEnd"/>
+      <w:r>
+        <w:rPr>
+          <w:rFonts w:eastAsiaTheme="minorEastAsia"/>
+          <w:lang w:val="ru-RU"/>
+        </w:rPr>
+        <w:t xml:space="preserve"> </w:t>
+      </w:r>
+      <w:proofErr w:type="spellStart"/>
+      <w:r>
+        <w:rPr>
+          <w:rFonts w:eastAsiaTheme="minorEastAsia"/>
+          <w:lang w:val="ru-RU"/>
+        </w:rPr>
+        <w:t>перетворювач</w:t>
+      </w:r>
+      <w:proofErr w:type="spellEnd"/>
+      <w:r>
+        <w:rPr>
+          <w:rFonts w:eastAsiaTheme="minorEastAsia"/>
+          <w:lang w:val="ru-RU"/>
+        </w:rPr>
+        <w:t xml:space="preserve"> </w:t>
+      </w:r>
+      <w:proofErr w:type="spellStart"/>
+      <w:r>
+        <w:rPr>
+          <w:rFonts w:eastAsiaTheme="minorEastAsia"/>
+          <w:lang w:val="ru-RU"/>
+        </w:rPr>
+        <w:t>кодів</w:t>
+      </w:r>
+      <w:proofErr w:type="spellEnd"/>
+      <w:r>
+        <w:rPr>
+          <w:rFonts w:eastAsiaTheme="minorEastAsia"/>
+          <w:lang w:val="ru-RU"/>
+        </w:rPr>
+        <w:t xml:space="preserve">. У </w:t>
+      </w:r>
+      <w:proofErr w:type="spellStart"/>
+      <w:r>
+        <w:rPr>
+          <w:rFonts w:eastAsiaTheme="minorEastAsia"/>
+          <w:lang w:val="ru-RU"/>
+        </w:rPr>
+        <w:t>процесі</w:t>
+      </w:r>
+      <w:proofErr w:type="spellEnd"/>
+      <w:r>
+        <w:rPr>
+          <w:rFonts w:eastAsiaTheme="minorEastAsia"/>
+          <w:lang w:val="ru-RU"/>
+        </w:rPr>
+        <w:t xml:space="preserve"> </w:t>
+      </w:r>
+      <w:proofErr w:type="spellStart"/>
+      <w:r>
+        <w:rPr>
+          <w:rFonts w:eastAsiaTheme="minorEastAsia"/>
+          <w:lang w:val="ru-RU"/>
+        </w:rPr>
+        <w:t>проектування</w:t>
+      </w:r>
+      <w:proofErr w:type="spellEnd"/>
+      <w:r>
+        <w:rPr>
+          <w:rFonts w:eastAsiaTheme="minorEastAsia"/>
+          <w:lang w:val="ru-RU"/>
+        </w:rPr>
+        <w:t xml:space="preserve"> </w:t>
+      </w:r>
+      <w:proofErr w:type="spellStart"/>
+      <w:r>
+        <w:rPr>
+          <w:rFonts w:eastAsiaTheme="minorEastAsia"/>
+          <w:lang w:val="ru-RU"/>
+        </w:rPr>
+        <w:t>використовувати</w:t>
+      </w:r>
+      <w:proofErr w:type="spellEnd"/>
+      <w:r>
+        <w:rPr>
+          <w:rFonts w:eastAsiaTheme="minorEastAsia"/>
+          <w:lang w:val="ru-RU"/>
+        </w:rPr>
+        <w:t xml:space="preserve"> </w:t>
+      </w:r>
+      <w:proofErr w:type="spellStart"/>
+      <w:r>
+        <w:rPr>
+          <w:rFonts w:eastAsiaTheme="minorEastAsia"/>
+          <w:lang w:val="ru-RU"/>
+        </w:rPr>
+        <w:t>методи</w:t>
+      </w:r>
+      <w:proofErr w:type="spellEnd"/>
+      <w:r>
+        <w:rPr>
+          <w:rFonts w:eastAsiaTheme="minorEastAsia"/>
+          <w:lang w:val="ru-RU"/>
+        </w:rPr>
+        <w:t xml:space="preserve"> </w:t>
+      </w:r>
+      <w:proofErr w:type="spellStart"/>
+      <w:r>
+        <w:rPr>
+          <w:rFonts w:eastAsiaTheme="minorEastAsia"/>
+          <w:lang w:val="ru-RU"/>
+        </w:rPr>
+        <w:t>сумісної</w:t>
+      </w:r>
+      <w:proofErr w:type="spellEnd"/>
+      <w:r>
+        <w:rPr>
+          <w:rFonts w:eastAsiaTheme="minorEastAsia"/>
+          <w:lang w:val="ru-RU"/>
+        </w:rPr>
+        <w:t xml:space="preserve"> </w:t>
+      </w:r>
+      <w:proofErr w:type="spellStart"/>
+      <w:r>
+        <w:rPr>
+          <w:rFonts w:eastAsiaTheme="minorEastAsia"/>
+          <w:lang w:val="ru-RU"/>
+        </w:rPr>
+        <w:t>мінімізації</w:t>
+      </w:r>
+      <w:proofErr w:type="spellEnd"/>
+      <w:r>
+        <w:rPr>
+          <w:rFonts w:eastAsiaTheme="minorEastAsia"/>
+          <w:lang w:val="ru-RU"/>
+        </w:rPr>
+        <w:t xml:space="preserve"> </w:t>
+      </w:r>
+      <w:proofErr w:type="spellStart"/>
+      <w:r>
+        <w:rPr>
+          <w:rFonts w:eastAsiaTheme="minorEastAsia"/>
+          <w:lang w:val="ru-RU"/>
+        </w:rPr>
+        <w:t>системи</w:t>
+      </w:r>
+      <w:proofErr w:type="spellEnd"/>
+      <w:r>
+        <w:rPr>
+          <w:rFonts w:eastAsiaTheme="minorEastAsia"/>
+          <w:lang w:val="ru-RU"/>
+        </w:rPr>
+        <w:t xml:space="preserve"> </w:t>
+      </w:r>
+      <w:proofErr w:type="spellStart"/>
+      <w:r>
+        <w:rPr>
+          <w:rFonts w:eastAsiaTheme="minorEastAsia"/>
+          <w:lang w:val="ru-RU"/>
+        </w:rPr>
+        <w:t>булевих</w:t>
+      </w:r>
+      <w:proofErr w:type="spellEnd"/>
+      <w:r>
+        <w:rPr>
+          <w:rFonts w:eastAsiaTheme="minorEastAsia"/>
+          <w:lang w:val="ru-RU"/>
+        </w:rPr>
+        <w:t xml:space="preserve"> </w:t>
+      </w:r>
+      <w:proofErr w:type="spellStart"/>
+      <w:r>
+        <w:rPr>
+          <w:rFonts w:eastAsiaTheme="minorEastAsia"/>
+          <w:lang w:val="ru-RU"/>
+        </w:rPr>
+        <w:t>функцій</w:t>
+      </w:r>
+      <w:proofErr w:type="spellEnd"/>
+      <w:r>
+        <w:rPr>
+          <w:rFonts w:eastAsiaTheme="minorEastAsia"/>
+          <w:lang w:val="ru-RU"/>
+        </w:rPr>
+        <w:t xml:space="preserve">. Для </w:t>
+      </w:r>
+      <w:proofErr w:type="spellStart"/>
+      <w:r>
+        <w:rPr>
+          <w:rFonts w:eastAsiaTheme="minorEastAsia"/>
+          <w:lang w:val="ru-RU"/>
+        </w:rPr>
+        <w:t>отриманої</w:t>
+      </w:r>
+      <w:proofErr w:type="spellEnd"/>
+      <w:r>
+        <w:rPr>
+          <w:rFonts w:eastAsiaTheme="minorEastAsia"/>
+          <w:lang w:val="ru-RU"/>
+        </w:rPr>
+        <w:t xml:space="preserve"> </w:t>
+      </w:r>
+      <w:proofErr w:type="spellStart"/>
+      <w:r>
+        <w:rPr>
+          <w:rFonts w:eastAsiaTheme="minorEastAsia"/>
+          <w:lang w:val="ru-RU"/>
+        </w:rPr>
+        <w:t>схеми</w:t>
+      </w:r>
+      <w:proofErr w:type="spellEnd"/>
+      <w:r>
+        <w:rPr>
+          <w:rFonts w:eastAsiaTheme="minorEastAsia"/>
+          <w:lang w:val="ru-RU"/>
+        </w:rPr>
+        <w:t xml:space="preserve"> </w:t>
+      </w:r>
+      <w:proofErr w:type="spellStart"/>
+      <w:r>
+        <w:rPr>
+          <w:rFonts w:eastAsiaTheme="minorEastAsia"/>
+          <w:lang w:val="ru-RU"/>
+        </w:rPr>
+        <w:t>визначити</w:t>
+      </w:r>
+      <w:proofErr w:type="spellEnd"/>
+      <w:r>
+        <w:rPr>
+          <w:rFonts w:eastAsiaTheme="minorEastAsia"/>
+          <w:lang w:val="ru-RU"/>
+        </w:rPr>
+        <w:t xml:space="preserve"> L, T та N</w:t>
+      </w:r>
+    </w:p>
+    <w:tbl>
+      <w:tblPr>
+        <w:tblStyle w:val="TableGrid"/>
+        <w:tblW w:w="0" w:type="auto"/>
+        <w:tblLook w:val="04A0" w:firstRow="1" w:lastRow="0" w:firstColumn="1" w:lastColumn="0" w:noHBand="0" w:noVBand="1"/>
+      </w:tblPr>
+      <w:tblGrid>
+        <w:gridCol w:w="576"/>
+        <w:gridCol w:w="576"/>
+        <w:gridCol w:w="576"/>
+        <w:gridCol w:w="576"/>
+        <w:gridCol w:w="576"/>
+        <w:gridCol w:w="576"/>
+        <w:gridCol w:w="576"/>
+        <w:gridCol w:w="576"/>
+      </w:tblGrid>
+      <w:tr>
+        <w:tc>
+          <w:tcPr>
+            <w:tcW w:w="2304" w:type="dxa"/>
+            <w:gridSpan w:val="4"/>
+            <w:tcBorders>
+              <w:top w:val="single" w:sz="4" w:space="0" w:color="auto"/>
+              <w:left w:val="single" w:sz="4" w:space="0" w:color="auto"/>
+              <w:bottom w:val="single" w:sz="4" w:space="0" w:color="auto"/>
+              <w:right w:val="single" w:sz="4" w:space="0" w:color="auto"/>
+            </w:tcBorders>
+            <w:shd w:val="clear" w:color="auto" w:fill="DBDBDB" w:themeFill="accent3" w:themeFillTint="66"/>
+            <w:hideMark/>
+          </w:tcPr>
+          <w:p>
+            <w:pPr>
+              <w:jc w:val="center"/>
+              <w:rPr>
+                <w:b/>
+                <w:bCs/>
+                <w:szCs w:val="28"/>
+                <w:lang w:val="uk-UA"/>
+              </w:rPr>
+            </w:pPr>
+            <w:r>
+              <w:rPr>
+                <w:b/>
+                <w:bCs/>
+                <w:szCs w:val="28"/>
+                <w:lang w:val="uk-UA"/>
+              </w:rPr>
+              <w:t>На вході</w:t>
+            </w:r>
+          </w:p>
+        </w:tc>
+        <w:tc>
+          <w:tcPr>
+            <w:tcW w:w="2304" w:type="dxa"/>
+            <w:gridSpan w:val="4"/>
+            <w:tcBorders>
+              <w:top w:val="single" w:sz="4" w:space="0" w:color="auto"/>
+              <w:left w:val="single" w:sz="4" w:space="0" w:color="auto"/>
+              <w:bottom w:val="single" w:sz="4" w:space="0" w:color="auto"/>
+              <w:right w:val="single" w:sz="4" w:space="0" w:color="auto"/>
+            </w:tcBorders>
+            <w:shd w:val="clear" w:color="auto" w:fill="DBDBDB" w:themeFill="accent3" w:themeFillTint="66"/>
+            <w:hideMark/>
+          </w:tcPr>
+          <w:p>
+            <w:pPr>
+              <w:jc w:val="center"/>
+              <w:rPr>
+                <w:b/>
+                <w:bCs/>
+                <w:szCs w:val="28"/>
+                <w:lang w:val="uk-UA"/>
+              </w:rPr>
+            </w:pPr>
+            <w:r>
+              <w:rPr>
+                <w:b/>
+                <w:bCs/>
+                <w:szCs w:val="28"/>
+                <w:lang w:val="uk-UA"/>
+              </w:rPr>
+              <w:t>На виході</w:t>
+            </w:r>
+          </w:p>
+        </w:tc>
+      </w:tr>
+      <w:tr>
+        <w:tc>
+          <w:tcPr>
+            <w:tcW w:w="576" w:type="dxa"/>
+            <w:tcBorders>
+              <w:top w:val="single" w:sz="4" w:space="0" w:color="auto"/>
+              <w:left w:val="single" w:sz="4" w:space="0" w:color="auto"/>
+              <w:bottom w:val="single" w:sz="4" w:space="0" w:color="auto"/>
+              <w:right w:val="single" w:sz="4" w:space="0" w:color="auto"/>
+            </w:tcBorders>
+            <w:hideMark/>
+          </w:tcPr>
+          <w:p>
+            <w:pPr>
+              <w:jc w:val="center"/>
+              <w:rPr>
+                <w:lang w:val="uk-UA"/>
+              </w:rPr>
+            </w:pPr>
+            <w:r>
+              <w:rPr>
+                <w:lang w:val="uk-UA"/>
+              </w:rPr>
+              <w:t>0</w:t>
+            </w:r>
+          </w:p>
+        </w:tc>
+        <w:tc>
+          <w:tcPr>
+            <w:tcW w:w="576" w:type="dxa"/>
+            <w:tcBorders>
+              <w:top w:val="single" w:sz="4" w:space="0" w:color="auto"/>
+              <w:left w:val="single" w:sz="4" w:space="0" w:color="auto"/>
+              <w:bottom w:val="single" w:sz="4" w:space="0" w:color="auto"/>
+              <w:right w:val="single" w:sz="4" w:space="0" w:color="auto"/>
+            </w:tcBorders>
+            <w:hideMark/>
+          </w:tcPr>
+          <w:p>
+            <w:pPr>
+              <w:jc w:val="center"/>
+              <w:rPr>
+                <w:lang w:val="uk-UA"/>
+              </w:rPr>
+            </w:pPr>
+            <w:r>
+              <w:rPr>
+                <w:lang w:val="uk-UA"/>
+              </w:rPr>
+              <w:t>0</w:t>
+            </w:r>
+          </w:p>
+        </w:tc>
+        <w:tc>
+          <w:tcPr>
+            <w:tcW w:w="576" w:type="dxa"/>
+            <w:tcBorders>
+              <w:top w:val="single" w:sz="4" w:space="0" w:color="auto"/>
+              <w:left w:val="single" w:sz="4" w:space="0" w:color="auto"/>
+              <w:bottom w:val="single" w:sz="4" w:space="0" w:color="auto"/>
+              <w:right w:val="single" w:sz="4" w:space="0" w:color="auto"/>
+            </w:tcBorders>
+            <w:hideMark/>
+          </w:tcPr>
+          <w:p>
+            <w:pPr>
+              <w:jc w:val="center"/>
+              <w:rPr>
+                <w:lang w:val="uk-UA"/>
+              </w:rPr>
+            </w:pPr>
+            <w:r>
+              <w:rPr>
+                <w:lang w:val="uk-UA"/>
+              </w:rPr>
+              <w:t>0</w:t>
+            </w:r>
+          </w:p>
+        </w:tc>
+        <w:tc>
+          <w:tcPr>
+            <w:tcW w:w="576" w:type="dxa"/>
+            <w:tcBorders>
+              <w:top w:val="single" w:sz="4" w:space="0" w:color="auto"/>
+              <w:left w:val="single" w:sz="4" w:space="0" w:color="auto"/>
+              <w:bottom w:val="single" w:sz="4" w:space="0" w:color="auto"/>
+              <w:right w:val="single" w:sz="4" w:space="0" w:color="auto"/>
+            </w:tcBorders>
+            <w:hideMark/>
+          </w:tcPr>
+          <w:p>
+            <w:pPr>
+              <w:jc w:val="center"/>
+              <w:rPr>
+                <w:lang w:val="uk-UA"/>
+              </w:rPr>
+            </w:pPr>
+            <w:r>
+              <w:rPr>
+                <w:lang w:val="uk-UA"/>
+              </w:rPr>
+              <w:t>0</w:t>
+            </w:r>
+          </w:p>
+        </w:tc>
+        <w:tc>
+          <w:tcPr>
+            <w:tcW w:w="576" w:type="dxa"/>
+            <w:tcBorders>
+              <w:top w:val="single" w:sz="4" w:space="0" w:color="auto"/>
+              <w:left w:val="single" w:sz="4" w:space="0" w:color="auto"/>
+              <w:bottom w:val="single" w:sz="4" w:space="0" w:color="auto"/>
+              <w:right w:val="single" w:sz="4" w:space="0" w:color="auto"/>
+            </w:tcBorders>
+            <w:shd w:val="clear" w:color="auto" w:fill="auto"/>
+            <w:hideMark/>
+          </w:tcPr>
+          <w:p>
+            <w:pPr>
+              <w:jc w:val="center"/>
+              <w:rPr>
+                <w:lang w:val="uk-UA"/>
+              </w:rPr>
+            </w:pPr>
+            <w:r>
+              <w:rPr>
+                <w:lang w:val="uk-UA"/>
+              </w:rPr>
+              <w:t>0</w:t>
+            </w:r>
+          </w:p>
+        </w:tc>
+        <w:tc>
+          <w:tcPr>
+            <w:tcW w:w="576" w:type="dxa"/>
+            <w:tcBorders>
+              <w:top w:val="single" w:sz="4" w:space="0" w:color="auto"/>
+              <w:left w:val="single" w:sz="4" w:space="0" w:color="auto"/>
+              <w:bottom w:val="single" w:sz="4" w:space="0" w:color="auto"/>
+              <w:right w:val="single" w:sz="4" w:space="0" w:color="auto"/>
+            </w:tcBorders>
+            <w:shd w:val="clear" w:color="auto" w:fill="auto"/>
+            <w:hideMark/>
+          </w:tcPr>
+          <w:p>
+            <w:pPr>
+              <w:jc w:val="center"/>
+              <w:rPr>
+                <w:lang w:val="uk-UA"/>
+              </w:rPr>
+            </w:pPr>
+            <w:r>
+              <w:rPr>
+                <w:lang w:val="uk-UA"/>
+              </w:rPr>
+              <w:t>0</w:t>
+            </w:r>
+          </w:p>
+        </w:tc>
+        <w:tc>
+          <w:tcPr>
+            <w:tcW w:w="576" w:type="dxa"/>
+            <w:tcBorders>
+              <w:top w:val="single" w:sz="4" w:space="0" w:color="auto"/>
+              <w:left w:val="single" w:sz="4" w:space="0" w:color="auto"/>
+              <w:bottom w:val="single" w:sz="4" w:space="0" w:color="auto"/>
+              <w:right w:val="single" w:sz="4" w:space="0" w:color="auto"/>
+            </w:tcBorders>
+          </w:tcPr>
+          <w:p>
+            <w:pPr>
+              <w:jc w:val="center"/>
+              <w:rPr>
+                <w:lang w:val="uk-UA"/>
+              </w:rPr>
+            </w:pPr>
+            <w:r>
+              <w:rPr>
+                <w:lang w:val="uk-UA"/>
+              </w:rPr>
+              <w:t>1</w:t>
+            </w:r>
+          </w:p>
+        </w:tc>
+        <w:tc>
+          <w:tcPr>
+            <w:tcW w:w="576" w:type="dxa"/>
+            <w:tcBorders>
+              <w:top w:val="single" w:sz="4" w:space="0" w:color="auto"/>
+              <w:left w:val="single" w:sz="4" w:space="0" w:color="auto"/>
+              <w:bottom w:val="single" w:sz="4" w:space="0" w:color="auto"/>
+              <w:right w:val="single" w:sz="4" w:space="0" w:color="auto"/>
+            </w:tcBorders>
+          </w:tcPr>
+          <w:p>
+            <w:pPr>
+              <w:jc w:val="center"/>
+              <w:rPr>
+                <w:lang w:val="uk-UA"/>
+              </w:rPr>
+            </w:pPr>
+            <w:r>
+              <w:rPr>
+                <w:lang w:val="uk-UA"/>
+              </w:rPr>
+              <w:t>1</w:t>
+            </w:r>
+          </w:p>
+        </w:tc>
+      </w:tr>
+      <w:tr>
+        <w:tc>
+          <w:tcPr>
+            <w:tcW w:w="576" w:type="dxa"/>
+            <w:tcBorders>
+              <w:top w:val="single" w:sz="4" w:space="0" w:color="auto"/>
+              <w:left w:val="single" w:sz="4" w:space="0" w:color="auto"/>
+              <w:bottom w:val="single" w:sz="4" w:space="0" w:color="auto"/>
+              <w:right w:val="single" w:sz="4" w:space="0" w:color="auto"/>
+            </w:tcBorders>
+            <w:hideMark/>
+          </w:tcPr>
+          <w:p>
+            <w:pPr>
+              <w:jc w:val="center"/>
+              <w:rPr>
+                <w:lang w:val="uk-UA"/>
+              </w:rPr>
+            </w:pPr>
+            <w:r>
+              <w:rPr>
+                <w:lang w:val="uk-UA"/>
+              </w:rPr>
+              <w:t>0</w:t>
+            </w:r>
+          </w:p>
+        </w:tc>
+        <w:tc>
+          <w:tcPr>
+            <w:tcW w:w="576" w:type="dxa"/>
+            <w:tcBorders>
+              <w:top w:val="single" w:sz="4" w:space="0" w:color="auto"/>
+              <w:left w:val="single" w:sz="4" w:space="0" w:color="auto"/>
+              <w:bottom w:val="single" w:sz="4" w:space="0" w:color="auto"/>
+              <w:right w:val="single" w:sz="4" w:space="0" w:color="auto"/>
+            </w:tcBorders>
+            <w:hideMark/>
+          </w:tcPr>
+          <w:p>
+            <w:pPr>
+              <w:jc w:val="center"/>
+              <w:rPr>
+                <w:lang w:val="uk-UA"/>
+              </w:rPr>
+            </w:pPr>
+            <w:r>
+              <w:rPr>
+                <w:lang w:val="uk-UA"/>
+              </w:rPr>
+              <w:t>0</w:t>
+            </w:r>
+          </w:p>
+        </w:tc>
+        <w:tc>
+          <w:tcPr>
+            <w:tcW w:w="576" w:type="dxa"/>
+            <w:tcBorders>
+              <w:top w:val="single" w:sz="4" w:space="0" w:color="auto"/>
+              <w:left w:val="single" w:sz="4" w:space="0" w:color="auto"/>
+              <w:bottom w:val="single" w:sz="4" w:space="0" w:color="auto"/>
+              <w:right w:val="single" w:sz="4" w:space="0" w:color="auto"/>
+            </w:tcBorders>
+            <w:hideMark/>
+          </w:tcPr>
+          <w:p>
+            <w:pPr>
+              <w:jc w:val="center"/>
+              <w:rPr>
+                <w:lang w:val="uk-UA"/>
+              </w:rPr>
+            </w:pPr>
+            <w:r>
+              <w:rPr>
+                <w:lang w:val="uk-UA"/>
+              </w:rPr>
+              <w:t>0</w:t>
+            </w:r>
+          </w:p>
+        </w:tc>
+        <w:tc>
+          <w:tcPr>
+            <w:tcW w:w="576" w:type="dxa"/>
+            <w:tcBorders>
+              <w:top w:val="single" w:sz="4" w:space="0" w:color="auto"/>
+              <w:left w:val="single" w:sz="4" w:space="0" w:color="auto"/>
+              <w:bottom w:val="single" w:sz="4" w:space="0" w:color="auto"/>
+              <w:right w:val="single" w:sz="4" w:space="0" w:color="auto"/>
+            </w:tcBorders>
+            <w:hideMark/>
+          </w:tcPr>
+          <w:p>
+            <w:pPr>
+              <w:jc w:val="center"/>
+              <w:rPr>
+                <w:lang w:val="uk-UA"/>
+              </w:rPr>
+            </w:pPr>
+            <w:r>
+              <w:rPr>
+                <w:lang w:val="uk-UA"/>
+              </w:rPr>
+              <w:t>1</w:t>
+            </w:r>
+          </w:p>
+        </w:tc>
+        <w:tc>
+          <w:tcPr>
+            <w:tcW w:w="576" w:type="dxa"/>
+            <w:tcBorders>
+              <w:top w:val="single" w:sz="4" w:space="0" w:color="auto"/>
+              <w:left w:val="single" w:sz="4" w:space="0" w:color="auto"/>
+              <w:bottom w:val="single" w:sz="4" w:space="0" w:color="auto"/>
+              <w:right w:val="single" w:sz="4" w:space="0" w:color="auto"/>
+            </w:tcBorders>
+            <w:shd w:val="clear" w:color="auto" w:fill="auto"/>
+            <w:hideMark/>
+          </w:tcPr>
+          <w:p>
+            <w:pPr>
+              <w:jc w:val="center"/>
+              <w:rPr>
+                <w:lang w:val="uk-UA"/>
+              </w:rPr>
+            </w:pPr>
+            <w:r>
+              <w:rPr>
+                <w:lang w:val="uk-UA"/>
+              </w:rPr>
+              <w:t>0</w:t>
+            </w:r>
+          </w:p>
+        </w:tc>
+        <w:tc>
+          <w:tcPr>
+            <w:tcW w:w="576" w:type="dxa"/>
+            <w:tcBorders>
+              <w:top w:val="single" w:sz="4" w:space="0" w:color="auto"/>
+              <w:left w:val="single" w:sz="4" w:space="0" w:color="auto"/>
+              <w:bottom w:val="single" w:sz="4" w:space="0" w:color="auto"/>
+              <w:right w:val="single" w:sz="4" w:space="0" w:color="auto"/>
+            </w:tcBorders>
+            <w:shd w:val="clear" w:color="auto" w:fill="auto"/>
+            <w:hideMark/>
+          </w:tcPr>
+          <w:p>
+            <w:pPr>
+              <w:jc w:val="center"/>
+              <w:rPr>
+                <w:lang w:val="uk-UA"/>
+              </w:rPr>
+            </w:pPr>
+            <w:r>
+              <w:rPr>
+                <w:lang w:val="uk-UA"/>
+              </w:rPr>
+              <w:t>1</w:t>
+            </w:r>
+          </w:p>
+        </w:tc>
+        <w:tc>
+          <w:tcPr>
+            <w:tcW w:w="576" w:type="dxa"/>
+            <w:tcBorders>
+              <w:top w:val="single" w:sz="4" w:space="0" w:color="auto"/>
+              <w:left w:val="single" w:sz="4" w:space="0" w:color="auto"/>
+              <w:bottom w:val="single" w:sz="4" w:space="0" w:color="auto"/>
+              <w:right w:val="single" w:sz="4" w:space="0" w:color="auto"/>
+            </w:tcBorders>
+          </w:tcPr>
+          <w:p>
+            <w:pPr>
+              <w:jc w:val="center"/>
+              <w:rPr>
+                <w:lang w:val="uk-UA"/>
+              </w:rPr>
+            </w:pPr>
+            <w:r>
+              <w:rPr>
+                <w:lang w:val="uk-UA"/>
+              </w:rPr>
+              <w:t>0</w:t>
+            </w:r>
+          </w:p>
+        </w:tc>
+        <w:tc>
+          <w:tcPr>
+            <w:tcW w:w="576" w:type="dxa"/>
+            <w:tcBorders>
+              <w:top w:val="single" w:sz="4" w:space="0" w:color="auto"/>
+              <w:left w:val="single" w:sz="4" w:space="0" w:color="auto"/>
+              <w:bottom w:val="single" w:sz="4" w:space="0" w:color="auto"/>
+              <w:right w:val="single" w:sz="4" w:space="0" w:color="auto"/>
+            </w:tcBorders>
+          </w:tcPr>
+          <w:p>
+            <w:pPr>
+              <w:jc w:val="center"/>
+              <w:rPr>
+                <w:lang w:val="uk-UA"/>
+              </w:rPr>
+            </w:pPr>
+            <w:r>
+              <w:rPr>
+                <w:lang w:val="uk-UA"/>
+              </w:rPr>
+              <w:t>0</w:t>
+            </w:r>
+          </w:p>
+        </w:tc>
+      </w:tr>
+      <w:tr>
+        <w:tc>
+          <w:tcPr>
+            <w:tcW w:w="576" w:type="dxa"/>
+            <w:tcBorders>
+              <w:top w:val="single" w:sz="4" w:space="0" w:color="auto"/>
+              <w:left w:val="single" w:sz="4" w:space="0" w:color="auto"/>
+              <w:bottom w:val="single" w:sz="4" w:space="0" w:color="auto"/>
+              <w:right w:val="single" w:sz="4" w:space="0" w:color="auto"/>
+            </w:tcBorders>
+            <w:hideMark/>
+          </w:tcPr>
+          <w:p>
+            <w:pPr>
+              <w:jc w:val="center"/>
+              <w:rPr>
+                <w:lang w:val="uk-UA"/>
+              </w:rPr>
+            </w:pPr>
+            <w:r>
+              <w:rPr>
+                <w:lang w:val="uk-UA"/>
+              </w:rPr>
+              <w:t>0</w:t>
+            </w:r>
+          </w:p>
+        </w:tc>
+        <w:tc>
+          <w:tcPr>
+            <w:tcW w:w="576" w:type="dxa"/>
+            <w:tcBorders>
+              <w:top w:val="single" w:sz="4" w:space="0" w:color="auto"/>
+              <w:left w:val="single" w:sz="4" w:space="0" w:color="auto"/>
+              <w:bottom w:val="single" w:sz="4" w:space="0" w:color="auto"/>
+              <w:right w:val="single" w:sz="4" w:space="0" w:color="auto"/>
+            </w:tcBorders>
+            <w:hideMark/>
+          </w:tcPr>
+          <w:p>
+            <w:pPr>
+              <w:jc w:val="center"/>
+              <w:rPr>
+                <w:lang w:val="uk-UA"/>
+              </w:rPr>
+            </w:pPr>
+            <w:r>
+              <w:rPr>
+                <w:lang w:val="uk-UA"/>
+              </w:rPr>
+              <w:t>0</w:t>
+            </w:r>
+          </w:p>
+        </w:tc>
+        <w:tc>
+          <w:tcPr>
+            <w:tcW w:w="576" w:type="dxa"/>
+            <w:tcBorders>
+              <w:top w:val="single" w:sz="4" w:space="0" w:color="auto"/>
+              <w:left w:val="single" w:sz="4" w:space="0" w:color="auto"/>
+              <w:bottom w:val="single" w:sz="4" w:space="0" w:color="auto"/>
+              <w:right w:val="single" w:sz="4" w:space="0" w:color="auto"/>
+            </w:tcBorders>
+            <w:hideMark/>
+          </w:tcPr>
+          <w:p>
+            <w:pPr>
+              <w:jc w:val="center"/>
+              <w:rPr>
+                <w:lang w:val="uk-UA"/>
+              </w:rPr>
+            </w:pPr>
+            <w:r>
+              <w:rPr>
+                <w:lang w:val="uk-UA"/>
+              </w:rPr>
+              <w:t>1</w:t>
+            </w:r>
+          </w:p>
+        </w:tc>
+        <w:tc>
+          <w:tcPr>
+            <w:tcW w:w="576" w:type="dxa"/>
+            <w:tcBorders>
+              <w:top w:val="single" w:sz="4" w:space="0" w:color="auto"/>
+              <w:left w:val="single" w:sz="4" w:space="0" w:color="auto"/>
+              <w:bottom w:val="single" w:sz="4" w:space="0" w:color="auto"/>
+              <w:right w:val="single" w:sz="4" w:space="0" w:color="auto"/>
+            </w:tcBorders>
+            <w:hideMark/>
+          </w:tcPr>
+          <w:p>
+            <w:pPr>
+              <w:jc w:val="center"/>
+              <w:rPr>
+                <w:lang w:val="uk-UA"/>
+              </w:rPr>
+            </w:pPr>
+            <w:r>
+              <w:rPr>
+                <w:lang w:val="uk-UA"/>
+              </w:rPr>
+              <w:t>0</w:t>
+            </w:r>
+          </w:p>
+        </w:tc>
+        <w:tc>
+          <w:tcPr>
+            <w:tcW w:w="576" w:type="dxa"/>
+            <w:tcBorders>
+              <w:top w:val="single" w:sz="4" w:space="0" w:color="auto"/>
+              <w:left w:val="single" w:sz="4" w:space="0" w:color="auto"/>
+              <w:bottom w:val="single" w:sz="4" w:space="0" w:color="auto"/>
+              <w:right w:val="single" w:sz="4" w:space="0" w:color="auto"/>
+            </w:tcBorders>
+            <w:shd w:val="clear" w:color="auto" w:fill="auto"/>
+            <w:hideMark/>
+          </w:tcPr>
+          <w:p>
+            <w:pPr>
+              <w:jc w:val="center"/>
+              <w:rPr>
+                <w:lang w:val="uk-UA"/>
+              </w:rPr>
+            </w:pPr>
+            <w:r>
+              <w:rPr>
+                <w:lang w:val="uk-UA"/>
+              </w:rPr>
+              <w:t>0</w:t>
+            </w:r>
+          </w:p>
+        </w:tc>
+        <w:tc>
+          <w:tcPr>
+            <w:tcW w:w="576" w:type="dxa"/>
+            <w:tcBorders>
+              <w:top w:val="single" w:sz="4" w:space="0" w:color="auto"/>
+              <w:left w:val="single" w:sz="4" w:space="0" w:color="auto"/>
+              <w:bottom w:val="single" w:sz="4" w:space="0" w:color="auto"/>
+              <w:right w:val="single" w:sz="4" w:space="0" w:color="auto"/>
+            </w:tcBorders>
+            <w:shd w:val="clear" w:color="auto" w:fill="auto"/>
+            <w:hideMark/>
+          </w:tcPr>
+          <w:p>
+            <w:pPr>
+              <w:jc w:val="center"/>
+              <w:rPr>
+                <w:lang w:val="uk-UA"/>
+              </w:rPr>
+            </w:pPr>
+            <w:r>
+              <w:rPr>
+                <w:lang w:val="uk-UA"/>
+              </w:rPr>
+              <w:t>1</w:t>
+            </w:r>
+          </w:p>
+        </w:tc>
+        <w:tc>
+          <w:tcPr>
+            <w:tcW w:w="576" w:type="dxa"/>
+            <w:tcBorders>
+              <w:top w:val="single" w:sz="4" w:space="0" w:color="auto"/>
+              <w:left w:val="single" w:sz="4" w:space="0" w:color="auto"/>
+              <w:bottom w:val="single" w:sz="4" w:space="0" w:color="auto"/>
+              <w:right w:val="single" w:sz="4" w:space="0" w:color="auto"/>
+            </w:tcBorders>
+          </w:tcPr>
+          <w:p>
+            <w:pPr>
+              <w:jc w:val="center"/>
+              <w:rPr>
+                <w:lang w:val="uk-UA"/>
+              </w:rPr>
+            </w:pPr>
+            <w:r>
+              <w:rPr>
+                <w:lang w:val="uk-UA"/>
+              </w:rPr>
+              <w:t>0</w:t>
+            </w:r>
+          </w:p>
+        </w:tc>
+        <w:tc>
+          <w:tcPr>
+            <w:tcW w:w="576" w:type="dxa"/>
+            <w:tcBorders>
+              <w:top w:val="single" w:sz="4" w:space="0" w:color="auto"/>
+              <w:left w:val="single" w:sz="4" w:space="0" w:color="auto"/>
+              <w:bottom w:val="single" w:sz="4" w:space="0" w:color="auto"/>
+              <w:right w:val="single" w:sz="4" w:space="0" w:color="auto"/>
+            </w:tcBorders>
+          </w:tcPr>
+          <w:p>
+            <w:pPr>
+              <w:jc w:val="center"/>
+              <w:rPr>
+                <w:lang w:val="uk-UA"/>
+              </w:rPr>
+            </w:pPr>
+            <w:r>
+              <w:rPr>
+                <w:lang w:val="uk-UA"/>
+              </w:rPr>
+              <w:t>1</w:t>
+            </w:r>
+          </w:p>
+        </w:tc>
+      </w:tr>
+      <w:tr>
+        <w:tc>
+          <w:tcPr>
+            <w:tcW w:w="576" w:type="dxa"/>
+            <w:tcBorders>
+              <w:top w:val="single" w:sz="4" w:space="0" w:color="auto"/>
+              <w:left w:val="single" w:sz="4" w:space="0" w:color="auto"/>
+              <w:bottom w:val="single" w:sz="4" w:space="0" w:color="auto"/>
+              <w:right w:val="single" w:sz="4" w:space="0" w:color="auto"/>
+            </w:tcBorders>
+            <w:hideMark/>
+          </w:tcPr>
+          <w:p>
+            <w:pPr>
+              <w:jc w:val="center"/>
+              <w:rPr>
+                <w:lang w:val="uk-UA"/>
+              </w:rPr>
+            </w:pPr>
+            <w:r>
+              <w:rPr>
+                <w:lang w:val="uk-UA"/>
+              </w:rPr>
+              <w:t>0</w:t>
+            </w:r>
+          </w:p>
+        </w:tc>
+        <w:tc>
+          <w:tcPr>
+            <w:tcW w:w="576" w:type="dxa"/>
+            <w:tcBorders>
+              <w:top w:val="single" w:sz="4" w:space="0" w:color="auto"/>
+              <w:left w:val="single" w:sz="4" w:space="0" w:color="auto"/>
+              <w:bottom w:val="single" w:sz="4" w:space="0" w:color="auto"/>
+              <w:right w:val="single" w:sz="4" w:space="0" w:color="auto"/>
+            </w:tcBorders>
+            <w:hideMark/>
+          </w:tcPr>
+          <w:p>
+            <w:pPr>
+              <w:jc w:val="center"/>
+              <w:rPr>
+                <w:lang w:val="uk-UA"/>
+              </w:rPr>
+            </w:pPr>
+            <w:r>
+              <w:rPr>
+                <w:lang w:val="uk-UA"/>
+              </w:rPr>
+              <w:t>0</w:t>
+            </w:r>
+          </w:p>
+        </w:tc>
+        <w:tc>
+          <w:tcPr>
+            <w:tcW w:w="576" w:type="dxa"/>
+            <w:tcBorders>
+              <w:top w:val="single" w:sz="4" w:space="0" w:color="auto"/>
+              <w:left w:val="single" w:sz="4" w:space="0" w:color="auto"/>
+              <w:bottom w:val="single" w:sz="4" w:space="0" w:color="auto"/>
+              <w:right w:val="single" w:sz="4" w:space="0" w:color="auto"/>
+            </w:tcBorders>
+            <w:hideMark/>
+          </w:tcPr>
+          <w:p>
+            <w:pPr>
+              <w:jc w:val="center"/>
+              <w:rPr>
+                <w:lang w:val="uk-UA"/>
+              </w:rPr>
+            </w:pPr>
+            <w:r>
+              <w:rPr>
+                <w:lang w:val="uk-UA"/>
+              </w:rPr>
+              <w:t>1</w:t>
+            </w:r>
+          </w:p>
+        </w:tc>
+        <w:tc>
+          <w:tcPr>
+            <w:tcW w:w="576" w:type="dxa"/>
+            <w:tcBorders>
+              <w:top w:val="single" w:sz="4" w:space="0" w:color="auto"/>
+              <w:left w:val="single" w:sz="4" w:space="0" w:color="auto"/>
+              <w:bottom w:val="single" w:sz="4" w:space="0" w:color="auto"/>
+              <w:right w:val="single" w:sz="4" w:space="0" w:color="auto"/>
+            </w:tcBorders>
+            <w:hideMark/>
+          </w:tcPr>
+          <w:p>
+            <w:pPr>
+              <w:jc w:val="center"/>
+              <w:rPr>
+                <w:lang w:val="uk-UA"/>
+              </w:rPr>
+            </w:pPr>
+            <w:r>
+              <w:rPr>
+                <w:lang w:val="uk-UA"/>
+              </w:rPr>
+              <w:t>1</w:t>
+            </w:r>
+          </w:p>
+        </w:tc>
+        <w:tc>
+          <w:tcPr>
+            <w:tcW w:w="576" w:type="dxa"/>
+            <w:tcBorders>
+              <w:top w:val="single" w:sz="4" w:space="0" w:color="auto"/>
+              <w:left w:val="single" w:sz="4" w:space="0" w:color="auto"/>
+              <w:bottom w:val="single" w:sz="4" w:space="0" w:color="auto"/>
+              <w:right w:val="single" w:sz="4" w:space="0" w:color="auto"/>
+            </w:tcBorders>
+            <w:shd w:val="clear" w:color="auto" w:fill="auto"/>
+            <w:hideMark/>
+          </w:tcPr>
+          <w:p>
+            <w:pPr>
+              <w:jc w:val="center"/>
+              <w:rPr>
+                <w:lang w:val="uk-UA"/>
+              </w:rPr>
+            </w:pPr>
+            <w:r>
+              <w:rPr>
+                <w:lang w:val="uk-UA"/>
+              </w:rPr>
+              <w:t>0</w:t>
+            </w:r>
+          </w:p>
+        </w:tc>
+        <w:tc>
+          <w:tcPr>
+            <w:tcW w:w="576" w:type="dxa"/>
+            <w:tcBorders>
+              <w:top w:val="single" w:sz="4" w:space="0" w:color="auto"/>
+              <w:left w:val="single" w:sz="4" w:space="0" w:color="auto"/>
+              <w:bottom w:val="single" w:sz="4" w:space="0" w:color="auto"/>
+              <w:right w:val="single" w:sz="4" w:space="0" w:color="auto"/>
+            </w:tcBorders>
+            <w:shd w:val="clear" w:color="auto" w:fill="auto"/>
+            <w:hideMark/>
+          </w:tcPr>
+          <w:p>
+            <w:pPr>
+              <w:jc w:val="center"/>
+              <w:rPr>
+                <w:lang w:val="uk-UA"/>
+              </w:rPr>
+            </w:pPr>
+            <w:r>
+              <w:rPr>
+                <w:lang w:val="uk-UA"/>
+              </w:rPr>
+              <w:t>1</w:t>
+            </w:r>
+          </w:p>
+        </w:tc>
+        <w:tc>
+          <w:tcPr>
+            <w:tcW w:w="576" w:type="dxa"/>
+            <w:tcBorders>
+              <w:top w:val="single" w:sz="4" w:space="0" w:color="auto"/>
+              <w:left w:val="single" w:sz="4" w:space="0" w:color="auto"/>
+              <w:bottom w:val="single" w:sz="4" w:space="0" w:color="auto"/>
+              <w:right w:val="single" w:sz="4" w:space="0" w:color="auto"/>
+            </w:tcBorders>
+          </w:tcPr>
+          <w:p>
+            <w:pPr>
+              <w:jc w:val="center"/>
+              <w:rPr>
+                <w:lang w:val="uk-UA"/>
+              </w:rPr>
+            </w:pPr>
+            <w:r>
+              <w:rPr>
+                <w:lang w:val="uk-UA"/>
+              </w:rPr>
+              <w:t>1</w:t>
+            </w:r>
+          </w:p>
+        </w:tc>
+        <w:tc>
+          <w:tcPr>
+            <w:tcW w:w="576" w:type="dxa"/>
+            <w:tcBorders>
+              <w:top w:val="single" w:sz="4" w:space="0" w:color="auto"/>
+              <w:left w:val="single" w:sz="4" w:space="0" w:color="auto"/>
+              <w:bottom w:val="single" w:sz="4" w:space="0" w:color="auto"/>
+              <w:right w:val="single" w:sz="4" w:space="0" w:color="auto"/>
+            </w:tcBorders>
+          </w:tcPr>
+          <w:p>
+            <w:pPr>
+              <w:jc w:val="center"/>
+              <w:rPr>
+                <w:lang w:val="uk-UA"/>
+              </w:rPr>
+            </w:pPr>
+            <w:r>
+              <w:rPr>
+                <w:lang w:val="uk-UA"/>
+              </w:rPr>
+              <w:t>0</w:t>
+            </w:r>
+          </w:p>
+        </w:tc>
+      </w:tr>
+      <w:tr>
+        <w:tc>
+          <w:tcPr>
+            <w:tcW w:w="576" w:type="dxa"/>
+            <w:tcBorders>
+              <w:top w:val="single" w:sz="4" w:space="0" w:color="auto"/>
+              <w:left w:val="single" w:sz="4" w:space="0" w:color="auto"/>
+              <w:bottom w:val="single" w:sz="4" w:space="0" w:color="auto"/>
+              <w:right w:val="single" w:sz="4" w:space="0" w:color="auto"/>
+            </w:tcBorders>
+            <w:hideMark/>
+          </w:tcPr>
+          <w:p>
+            <w:pPr>
+              <w:jc w:val="center"/>
+              <w:rPr>
+                <w:lang w:val="uk-UA"/>
+              </w:rPr>
+            </w:pPr>
+            <w:r>
+              <w:rPr>
+                <w:lang w:val="uk-UA"/>
+              </w:rPr>
+              <w:t>0</w:t>
+            </w:r>
+          </w:p>
+        </w:tc>
+        <w:tc>
+          <w:tcPr>
+            <w:tcW w:w="576" w:type="dxa"/>
+            <w:tcBorders>
+              <w:top w:val="single" w:sz="4" w:space="0" w:color="auto"/>
+              <w:left w:val="single" w:sz="4" w:space="0" w:color="auto"/>
+              <w:bottom w:val="single" w:sz="4" w:space="0" w:color="auto"/>
+              <w:right w:val="single" w:sz="4" w:space="0" w:color="auto"/>
+            </w:tcBorders>
+            <w:hideMark/>
+          </w:tcPr>
+          <w:p>
+            <w:pPr>
+              <w:jc w:val="center"/>
+              <w:rPr>
+                <w:lang w:val="uk-UA"/>
+              </w:rPr>
+            </w:pPr>
+            <w:r>
+              <w:rPr>
+                <w:lang w:val="uk-UA"/>
+              </w:rPr>
+              <w:t>1</w:t>
+            </w:r>
+          </w:p>
+        </w:tc>
+        <w:tc>
+          <w:tcPr>
+            <w:tcW w:w="576" w:type="dxa"/>
+            <w:tcBorders>
+              <w:top w:val="single" w:sz="4" w:space="0" w:color="auto"/>
+              <w:left w:val="single" w:sz="4" w:space="0" w:color="auto"/>
+              <w:bottom w:val="single" w:sz="4" w:space="0" w:color="auto"/>
+              <w:right w:val="single" w:sz="4" w:space="0" w:color="auto"/>
+            </w:tcBorders>
+            <w:hideMark/>
+          </w:tcPr>
+          <w:p>
+            <w:pPr>
+              <w:jc w:val="center"/>
+              <w:rPr>
+                <w:lang w:val="uk-UA"/>
+              </w:rPr>
+            </w:pPr>
+            <w:r>
+              <w:rPr>
+                <w:lang w:val="uk-UA"/>
+              </w:rPr>
+              <w:t>0</w:t>
+            </w:r>
+          </w:p>
+        </w:tc>
+        <w:tc>
+          <w:tcPr>
+            <w:tcW w:w="576" w:type="dxa"/>
+            <w:tcBorders>
+              <w:top w:val="single" w:sz="4" w:space="0" w:color="auto"/>
+              <w:left w:val="single" w:sz="4" w:space="0" w:color="auto"/>
+              <w:bottom w:val="single" w:sz="4" w:space="0" w:color="auto"/>
+              <w:right w:val="single" w:sz="4" w:space="0" w:color="auto"/>
+            </w:tcBorders>
+            <w:hideMark/>
+          </w:tcPr>
+          <w:p>
+            <w:pPr>
+              <w:jc w:val="center"/>
+              <w:rPr>
+                <w:lang w:val="uk-UA"/>
+              </w:rPr>
+            </w:pPr>
+            <w:r>
+              <w:rPr>
+                <w:lang w:val="uk-UA"/>
+              </w:rPr>
+              <w:t>0</w:t>
+            </w:r>
+          </w:p>
+        </w:tc>
+        <w:tc>
+          <w:tcPr>
+            <w:tcW w:w="576" w:type="dxa"/>
+            <w:tcBorders>
+              <w:top w:val="single" w:sz="4" w:space="0" w:color="auto"/>
+              <w:left w:val="single" w:sz="4" w:space="0" w:color="auto"/>
+              <w:bottom w:val="single" w:sz="4" w:space="0" w:color="auto"/>
+              <w:right w:val="single" w:sz="4" w:space="0" w:color="auto"/>
+            </w:tcBorders>
+            <w:shd w:val="clear" w:color="auto" w:fill="auto"/>
+            <w:hideMark/>
+          </w:tcPr>
+          <w:p>
+            <w:pPr>
+              <w:jc w:val="center"/>
+              <w:rPr>
+                <w:lang w:val="uk-UA"/>
+              </w:rPr>
+            </w:pPr>
+            <w:r>
+              <w:rPr>
+                <w:lang w:val="uk-UA"/>
+              </w:rPr>
+              <w:t>0</w:t>
+            </w:r>
+          </w:p>
+        </w:tc>
+        <w:tc>
+          <w:tcPr>
+            <w:tcW w:w="576" w:type="dxa"/>
+            <w:tcBorders>
+              <w:top w:val="single" w:sz="4" w:space="0" w:color="auto"/>
+              <w:left w:val="single" w:sz="4" w:space="0" w:color="auto"/>
+              <w:bottom w:val="single" w:sz="4" w:space="0" w:color="auto"/>
+              <w:right w:val="single" w:sz="4" w:space="0" w:color="auto"/>
+            </w:tcBorders>
+            <w:shd w:val="clear" w:color="auto" w:fill="auto"/>
+            <w:hideMark/>
+          </w:tcPr>
+          <w:p>
+            <w:pPr>
+              <w:jc w:val="center"/>
+              <w:rPr>
+                <w:lang w:val="uk-UA"/>
+              </w:rPr>
+            </w:pPr>
+            <w:r>
+              <w:rPr>
+                <w:lang w:val="uk-UA"/>
+              </w:rPr>
+              <w:t>1</w:t>
+            </w:r>
+          </w:p>
+        </w:tc>
+        <w:tc>
+          <w:tcPr>
+            <w:tcW w:w="576" w:type="dxa"/>
+            <w:tcBorders>
+              <w:top w:val="single" w:sz="4" w:space="0" w:color="auto"/>
+              <w:left w:val="single" w:sz="4" w:space="0" w:color="auto"/>
+              <w:bottom w:val="single" w:sz="4" w:space="0" w:color="auto"/>
+              <w:right w:val="single" w:sz="4" w:space="0" w:color="auto"/>
+            </w:tcBorders>
+          </w:tcPr>
+          <w:p>
+            <w:pPr>
+              <w:jc w:val="center"/>
+              <w:rPr>
+                <w:lang w:val="uk-UA"/>
+              </w:rPr>
+            </w:pPr>
+            <w:r>
+              <w:rPr>
+                <w:lang w:val="uk-UA"/>
+              </w:rPr>
+              <w:t>1</w:t>
+            </w:r>
+          </w:p>
+        </w:tc>
+        <w:tc>
+          <w:tcPr>
+            <w:tcW w:w="576" w:type="dxa"/>
+            <w:tcBorders>
+              <w:top w:val="single" w:sz="4" w:space="0" w:color="auto"/>
+              <w:left w:val="single" w:sz="4" w:space="0" w:color="auto"/>
+              <w:bottom w:val="single" w:sz="4" w:space="0" w:color="auto"/>
+              <w:right w:val="single" w:sz="4" w:space="0" w:color="auto"/>
+            </w:tcBorders>
+          </w:tcPr>
+          <w:p>
+            <w:pPr>
+              <w:jc w:val="center"/>
+              <w:rPr>
+                <w:lang w:val="uk-UA"/>
+              </w:rPr>
+            </w:pPr>
+            <w:r>
+              <w:rPr>
+                <w:lang w:val="uk-UA"/>
+              </w:rPr>
+              <w:t>1</w:t>
+            </w:r>
+          </w:p>
+        </w:tc>
+      </w:tr>
+      <w:tr>
+        <w:tc>
+          <w:tcPr>
+            <w:tcW w:w="576" w:type="dxa"/>
+            <w:tcBorders>
+              <w:top w:val="single" w:sz="4" w:space="0" w:color="auto"/>
+              <w:left w:val="single" w:sz="4" w:space="0" w:color="auto"/>
+              <w:bottom w:val="single" w:sz="4" w:space="0" w:color="auto"/>
+              <w:right w:val="single" w:sz="4" w:space="0" w:color="auto"/>
+            </w:tcBorders>
+            <w:hideMark/>
+          </w:tcPr>
+          <w:p>
+            <w:pPr>
+              <w:jc w:val="center"/>
+              <w:rPr>
+                <w:lang w:val="uk-UA"/>
+              </w:rPr>
+            </w:pPr>
+            <w:r>
+              <w:rPr>
+                <w:lang w:val="uk-UA"/>
+              </w:rPr>
+              <w:t>0</w:t>
+            </w:r>
+          </w:p>
+        </w:tc>
+        <w:tc>
+          <w:tcPr>
+            <w:tcW w:w="576" w:type="dxa"/>
+            <w:tcBorders>
+              <w:top w:val="single" w:sz="4" w:space="0" w:color="auto"/>
+              <w:left w:val="single" w:sz="4" w:space="0" w:color="auto"/>
+              <w:bottom w:val="single" w:sz="4" w:space="0" w:color="auto"/>
+              <w:right w:val="single" w:sz="4" w:space="0" w:color="auto"/>
+            </w:tcBorders>
+            <w:hideMark/>
+          </w:tcPr>
+          <w:p>
+            <w:pPr>
+              <w:jc w:val="center"/>
+              <w:rPr>
+                <w:lang w:val="uk-UA"/>
+              </w:rPr>
+            </w:pPr>
+            <w:r>
+              <w:rPr>
+                <w:lang w:val="uk-UA"/>
+              </w:rPr>
+              <w:t>1</w:t>
+            </w:r>
+          </w:p>
+        </w:tc>
+        <w:tc>
+          <w:tcPr>
+            <w:tcW w:w="576" w:type="dxa"/>
+            <w:tcBorders>
+              <w:top w:val="single" w:sz="4" w:space="0" w:color="auto"/>
+              <w:left w:val="single" w:sz="4" w:space="0" w:color="auto"/>
+              <w:bottom w:val="single" w:sz="4" w:space="0" w:color="auto"/>
+              <w:right w:val="single" w:sz="4" w:space="0" w:color="auto"/>
+            </w:tcBorders>
+            <w:hideMark/>
+          </w:tcPr>
+          <w:p>
+            <w:pPr>
+              <w:jc w:val="center"/>
+              <w:rPr>
+                <w:lang w:val="uk-UA"/>
+              </w:rPr>
+            </w:pPr>
+            <w:r>
+              <w:rPr>
+                <w:lang w:val="uk-UA"/>
+              </w:rPr>
+              <w:t>0</w:t>
+            </w:r>
+          </w:p>
+        </w:tc>
+        <w:tc>
+          <w:tcPr>
+            <w:tcW w:w="576" w:type="dxa"/>
+            <w:tcBorders>
+              <w:top w:val="single" w:sz="4" w:space="0" w:color="auto"/>
+              <w:left w:val="single" w:sz="4" w:space="0" w:color="auto"/>
+              <w:bottom w:val="single" w:sz="4" w:space="0" w:color="auto"/>
+              <w:right w:val="single" w:sz="4" w:space="0" w:color="auto"/>
+            </w:tcBorders>
+            <w:hideMark/>
+          </w:tcPr>
+          <w:p>
+            <w:pPr>
+              <w:jc w:val="center"/>
+              <w:rPr>
+                <w:lang w:val="uk-UA"/>
+              </w:rPr>
+            </w:pPr>
+            <w:r>
+              <w:rPr>
+                <w:lang w:val="uk-UA"/>
+              </w:rPr>
+              <w:t>1</w:t>
+            </w:r>
+          </w:p>
+        </w:tc>
+        <w:tc>
+          <w:tcPr>
+            <w:tcW w:w="576" w:type="dxa"/>
+            <w:tcBorders>
+              <w:top w:val="single" w:sz="4" w:space="0" w:color="auto"/>
+              <w:left w:val="single" w:sz="4" w:space="0" w:color="auto"/>
+              <w:bottom w:val="single" w:sz="4" w:space="0" w:color="auto"/>
+              <w:right w:val="single" w:sz="4" w:space="0" w:color="auto"/>
+            </w:tcBorders>
+            <w:shd w:val="clear" w:color="auto" w:fill="auto"/>
+            <w:hideMark/>
+          </w:tcPr>
+          <w:p>
+            <w:pPr>
+              <w:jc w:val="center"/>
+              <w:rPr>
+                <w:lang w:val="uk-UA"/>
+              </w:rPr>
+            </w:pPr>
+            <w:r>
+              <w:rPr>
+                <w:lang w:val="uk-UA"/>
+              </w:rPr>
+              <w:t>1</w:t>
+            </w:r>
+          </w:p>
+        </w:tc>
+        <w:tc>
+          <w:tcPr>
+            <w:tcW w:w="576" w:type="dxa"/>
+            <w:tcBorders>
+              <w:top w:val="single" w:sz="4" w:space="0" w:color="auto"/>
+              <w:left w:val="single" w:sz="4" w:space="0" w:color="auto"/>
+              <w:bottom w:val="single" w:sz="4" w:space="0" w:color="auto"/>
+              <w:right w:val="single" w:sz="4" w:space="0" w:color="auto"/>
+            </w:tcBorders>
+            <w:shd w:val="clear" w:color="auto" w:fill="auto"/>
+            <w:hideMark/>
+          </w:tcPr>
+          <w:p>
+            <w:pPr>
+              <w:jc w:val="center"/>
+              <w:rPr>
+                <w:lang w:val="uk-UA"/>
+              </w:rPr>
+            </w:pPr>
+            <w:r>
+              <w:rPr>
+                <w:lang w:val="uk-UA"/>
+              </w:rPr>
+              <w:t>0</w:t>
+            </w:r>
+          </w:p>
+        </w:tc>
+        <w:tc>
+          <w:tcPr>
+            <w:tcW w:w="576" w:type="dxa"/>
+            <w:tcBorders>
+              <w:top w:val="single" w:sz="4" w:space="0" w:color="auto"/>
+              <w:left w:val="single" w:sz="4" w:space="0" w:color="auto"/>
+              <w:bottom w:val="single" w:sz="4" w:space="0" w:color="auto"/>
+              <w:right w:val="single" w:sz="4" w:space="0" w:color="auto"/>
+            </w:tcBorders>
+          </w:tcPr>
+          <w:p>
+            <w:pPr>
+              <w:jc w:val="center"/>
+              <w:rPr>
+                <w:lang w:val="uk-UA"/>
+              </w:rPr>
+            </w:pPr>
+            <w:r>
+              <w:rPr>
+                <w:lang w:val="uk-UA"/>
+              </w:rPr>
+              <w:t>0</w:t>
+            </w:r>
+          </w:p>
+        </w:tc>
+        <w:tc>
+          <w:tcPr>
+            <w:tcW w:w="576" w:type="dxa"/>
+            <w:tcBorders>
+              <w:top w:val="single" w:sz="4" w:space="0" w:color="auto"/>
+              <w:left w:val="single" w:sz="4" w:space="0" w:color="auto"/>
+              <w:bottom w:val="single" w:sz="4" w:space="0" w:color="auto"/>
+              <w:right w:val="single" w:sz="4" w:space="0" w:color="auto"/>
+            </w:tcBorders>
+          </w:tcPr>
+          <w:p>
+            <w:pPr>
+              <w:jc w:val="center"/>
+              <w:rPr>
+                <w:lang w:val="uk-UA"/>
+              </w:rPr>
+            </w:pPr>
+            <w:r>
+              <w:rPr>
+                <w:lang w:val="uk-UA"/>
+              </w:rPr>
+              <w:t>0</w:t>
+            </w:r>
+          </w:p>
+        </w:tc>
+      </w:tr>
+      <w:tr>
+        <w:tc>
+          <w:tcPr>
+            <w:tcW w:w="576" w:type="dxa"/>
+            <w:tcBorders>
+              <w:top w:val="single" w:sz="4" w:space="0" w:color="auto"/>
+              <w:left w:val="single" w:sz="4" w:space="0" w:color="auto"/>
+              <w:bottom w:val="single" w:sz="4" w:space="0" w:color="auto"/>
+              <w:right w:val="single" w:sz="4" w:space="0" w:color="auto"/>
+            </w:tcBorders>
+            <w:hideMark/>
+          </w:tcPr>
+          <w:p>
+            <w:pPr>
+              <w:jc w:val="center"/>
+              <w:rPr>
+                <w:lang w:val="uk-UA"/>
+              </w:rPr>
+            </w:pPr>
+            <w:r>
+              <w:rPr>
+                <w:lang w:val="uk-UA"/>
+              </w:rPr>
+              <w:t>0</w:t>
+            </w:r>
+          </w:p>
+        </w:tc>
+        <w:tc>
+          <w:tcPr>
+            <w:tcW w:w="576" w:type="dxa"/>
+            <w:tcBorders>
+              <w:top w:val="single" w:sz="4" w:space="0" w:color="auto"/>
+              <w:left w:val="single" w:sz="4" w:space="0" w:color="auto"/>
+              <w:bottom w:val="single" w:sz="4" w:space="0" w:color="auto"/>
+              <w:right w:val="single" w:sz="4" w:space="0" w:color="auto"/>
+            </w:tcBorders>
+            <w:hideMark/>
+          </w:tcPr>
+          <w:p>
+            <w:pPr>
+              <w:jc w:val="center"/>
+              <w:rPr>
+                <w:lang w:val="uk-UA"/>
+              </w:rPr>
+            </w:pPr>
+            <w:r>
+              <w:rPr>
+                <w:lang w:val="uk-UA"/>
+              </w:rPr>
+              <w:t>1</w:t>
+            </w:r>
+          </w:p>
+        </w:tc>
+        <w:tc>
+          <w:tcPr>
+            <w:tcW w:w="576" w:type="dxa"/>
+            <w:tcBorders>
+              <w:top w:val="single" w:sz="4" w:space="0" w:color="auto"/>
+              <w:left w:val="single" w:sz="4" w:space="0" w:color="auto"/>
+              <w:bottom w:val="single" w:sz="4" w:space="0" w:color="auto"/>
+              <w:right w:val="single" w:sz="4" w:space="0" w:color="auto"/>
+            </w:tcBorders>
+            <w:hideMark/>
+          </w:tcPr>
+          <w:p>
+            <w:pPr>
+              <w:jc w:val="center"/>
+              <w:rPr>
+                <w:lang w:val="uk-UA"/>
+              </w:rPr>
+            </w:pPr>
+            <w:r>
+              <w:rPr>
+                <w:lang w:val="uk-UA"/>
+              </w:rPr>
+              <w:t>1</w:t>
+            </w:r>
+          </w:p>
+        </w:tc>
+        <w:tc>
+          <w:tcPr>
+            <w:tcW w:w="576" w:type="dxa"/>
+            <w:tcBorders>
+              <w:top w:val="single" w:sz="4" w:space="0" w:color="auto"/>
+              <w:left w:val="single" w:sz="4" w:space="0" w:color="auto"/>
+              <w:bottom w:val="single" w:sz="4" w:space="0" w:color="auto"/>
+              <w:right w:val="single" w:sz="4" w:space="0" w:color="auto"/>
+            </w:tcBorders>
+            <w:hideMark/>
+          </w:tcPr>
+          <w:p>
+            <w:pPr>
+              <w:jc w:val="center"/>
+              <w:rPr>
+                <w:lang w:val="uk-UA"/>
+              </w:rPr>
+            </w:pPr>
+            <w:r>
+              <w:rPr>
+                <w:lang w:val="uk-UA"/>
+              </w:rPr>
+              <w:t>0</w:t>
+            </w:r>
+          </w:p>
+        </w:tc>
+        <w:tc>
+          <w:tcPr>
+            <w:tcW w:w="576" w:type="dxa"/>
+            <w:tcBorders>
+              <w:top w:val="single" w:sz="4" w:space="0" w:color="auto"/>
+              <w:left w:val="single" w:sz="4" w:space="0" w:color="auto"/>
+              <w:bottom w:val="single" w:sz="4" w:space="0" w:color="auto"/>
+              <w:right w:val="single" w:sz="4" w:space="0" w:color="auto"/>
+            </w:tcBorders>
+            <w:shd w:val="clear" w:color="auto" w:fill="auto"/>
+            <w:hideMark/>
+          </w:tcPr>
+          <w:p>
+            <w:pPr>
+              <w:jc w:val="center"/>
+              <w:rPr>
+                <w:lang w:val="uk-UA"/>
+              </w:rPr>
+            </w:pPr>
+            <w:r>
+              <w:rPr>
+                <w:lang w:val="uk-UA"/>
+              </w:rPr>
+              <w:t>1</w:t>
+            </w:r>
+          </w:p>
+        </w:tc>
+        <w:tc>
+          <w:tcPr>
+            <w:tcW w:w="576" w:type="dxa"/>
+            <w:tcBorders>
+              <w:top w:val="single" w:sz="4" w:space="0" w:color="auto"/>
+              <w:left w:val="single" w:sz="4" w:space="0" w:color="auto"/>
+              <w:bottom w:val="single" w:sz="4" w:space="0" w:color="auto"/>
+              <w:right w:val="single" w:sz="4" w:space="0" w:color="auto"/>
+            </w:tcBorders>
+            <w:shd w:val="clear" w:color="auto" w:fill="auto"/>
+            <w:hideMark/>
+          </w:tcPr>
+          <w:p>
+            <w:pPr>
+              <w:jc w:val="center"/>
+              <w:rPr>
+                <w:lang w:val="uk-UA"/>
+              </w:rPr>
+            </w:pPr>
+            <w:r>
+              <w:rPr>
+                <w:lang w:val="uk-UA"/>
+              </w:rPr>
+              <w:t>0</w:t>
+            </w:r>
+          </w:p>
+        </w:tc>
+        <w:tc>
+          <w:tcPr>
+            <w:tcW w:w="576" w:type="dxa"/>
+            <w:tcBorders>
+              <w:top w:val="single" w:sz="4" w:space="0" w:color="auto"/>
+              <w:left w:val="single" w:sz="4" w:space="0" w:color="auto"/>
+              <w:bottom w:val="single" w:sz="4" w:space="0" w:color="auto"/>
+              <w:right w:val="single" w:sz="4" w:space="0" w:color="auto"/>
+            </w:tcBorders>
+          </w:tcPr>
+          <w:p>
+            <w:pPr>
+              <w:jc w:val="center"/>
+              <w:rPr>
+                <w:lang w:val="uk-UA"/>
+              </w:rPr>
+            </w:pPr>
+            <w:r>
+              <w:rPr>
+                <w:lang w:val="uk-UA"/>
+              </w:rPr>
+              <w:t>0</w:t>
+            </w:r>
+          </w:p>
+        </w:tc>
+        <w:tc>
+          <w:tcPr>
+            <w:tcW w:w="576" w:type="dxa"/>
+            <w:tcBorders>
+              <w:top w:val="single" w:sz="4" w:space="0" w:color="auto"/>
+              <w:left w:val="single" w:sz="4" w:space="0" w:color="auto"/>
+              <w:bottom w:val="single" w:sz="4" w:space="0" w:color="auto"/>
+              <w:right w:val="single" w:sz="4" w:space="0" w:color="auto"/>
+            </w:tcBorders>
+          </w:tcPr>
+          <w:p>
+            <w:pPr>
+              <w:jc w:val="center"/>
+              <w:rPr>
+                <w:lang w:val="uk-UA"/>
+              </w:rPr>
+            </w:pPr>
+            <w:r>
+              <w:rPr>
+                <w:lang w:val="uk-UA"/>
+              </w:rPr>
+              <w:t>1</w:t>
+            </w:r>
+          </w:p>
+        </w:tc>
+      </w:tr>
+      <w:tr>
+        <w:tc>
+          <w:tcPr>
+            <w:tcW w:w="576" w:type="dxa"/>
+            <w:tcBorders>
+              <w:top w:val="single" w:sz="4" w:space="0" w:color="auto"/>
+              <w:left w:val="single" w:sz="4" w:space="0" w:color="auto"/>
+              <w:bottom w:val="single" w:sz="4" w:space="0" w:color="auto"/>
+              <w:right w:val="single" w:sz="4" w:space="0" w:color="auto"/>
+            </w:tcBorders>
+            <w:hideMark/>
+          </w:tcPr>
+          <w:p>
+            <w:pPr>
+              <w:jc w:val="center"/>
+              <w:rPr>
+                <w:lang w:val="uk-UA"/>
+              </w:rPr>
+            </w:pPr>
+            <w:r>
+              <w:rPr>
+                <w:lang w:val="uk-UA"/>
+              </w:rPr>
+              <w:t>0</w:t>
+            </w:r>
+          </w:p>
+        </w:tc>
+        <w:tc>
+          <w:tcPr>
+            <w:tcW w:w="576" w:type="dxa"/>
+            <w:tcBorders>
+              <w:top w:val="single" w:sz="4" w:space="0" w:color="auto"/>
+              <w:left w:val="single" w:sz="4" w:space="0" w:color="auto"/>
+              <w:bottom w:val="single" w:sz="4" w:space="0" w:color="auto"/>
+              <w:right w:val="single" w:sz="4" w:space="0" w:color="auto"/>
+            </w:tcBorders>
+            <w:hideMark/>
+          </w:tcPr>
+          <w:p>
+            <w:pPr>
+              <w:jc w:val="center"/>
+              <w:rPr>
+                <w:lang w:val="uk-UA"/>
+              </w:rPr>
+            </w:pPr>
+            <w:r>
+              <w:rPr>
+                <w:lang w:val="uk-UA"/>
+              </w:rPr>
+              <w:t>1</w:t>
+            </w:r>
+          </w:p>
+        </w:tc>
+        <w:tc>
+          <w:tcPr>
+            <w:tcW w:w="576" w:type="dxa"/>
+            <w:tcBorders>
+              <w:top w:val="single" w:sz="4" w:space="0" w:color="auto"/>
+              <w:left w:val="single" w:sz="4" w:space="0" w:color="auto"/>
+              <w:bottom w:val="single" w:sz="4" w:space="0" w:color="auto"/>
+              <w:right w:val="single" w:sz="4" w:space="0" w:color="auto"/>
+            </w:tcBorders>
+            <w:hideMark/>
+          </w:tcPr>
+          <w:p>
+            <w:pPr>
+              <w:jc w:val="center"/>
+              <w:rPr>
+                <w:lang w:val="uk-UA"/>
+              </w:rPr>
+            </w:pPr>
+            <w:r>
+              <w:rPr>
+                <w:lang w:val="uk-UA"/>
+              </w:rPr>
+              <w:t>1</w:t>
+            </w:r>
+          </w:p>
+        </w:tc>
+        <w:tc>
+          <w:tcPr>
+            <w:tcW w:w="576" w:type="dxa"/>
+            <w:tcBorders>
+              <w:top w:val="single" w:sz="4" w:space="0" w:color="auto"/>
+              <w:left w:val="single" w:sz="4" w:space="0" w:color="auto"/>
+              <w:bottom w:val="single" w:sz="4" w:space="0" w:color="auto"/>
+              <w:right w:val="single" w:sz="4" w:space="0" w:color="auto"/>
+            </w:tcBorders>
+            <w:hideMark/>
+          </w:tcPr>
+          <w:p>
+            <w:pPr>
+              <w:jc w:val="center"/>
+              <w:rPr>
+                <w:lang w:val="uk-UA"/>
+              </w:rPr>
+            </w:pPr>
+            <w:r>
+              <w:rPr>
+                <w:lang w:val="uk-UA"/>
+              </w:rPr>
+              <w:t>1</w:t>
+            </w:r>
+          </w:p>
+        </w:tc>
+        <w:tc>
+          <w:tcPr>
+            <w:tcW w:w="576" w:type="dxa"/>
+            <w:tcBorders>
+              <w:top w:val="single" w:sz="4" w:space="0" w:color="auto"/>
+              <w:left w:val="single" w:sz="4" w:space="0" w:color="auto"/>
+              <w:bottom w:val="single" w:sz="4" w:space="0" w:color="auto"/>
+              <w:right w:val="single" w:sz="4" w:space="0" w:color="auto"/>
+            </w:tcBorders>
+            <w:shd w:val="clear" w:color="auto" w:fill="auto"/>
+            <w:hideMark/>
+          </w:tcPr>
+          <w:p>
+            <w:pPr>
+              <w:jc w:val="center"/>
+              <w:rPr>
+                <w:lang w:val="uk-UA"/>
+              </w:rPr>
+            </w:pPr>
+            <w:r>
+              <w:rPr>
+                <w:lang w:val="uk-UA"/>
+              </w:rPr>
+              <w:t>1</w:t>
+            </w:r>
+          </w:p>
+        </w:tc>
+        <w:tc>
+          <w:tcPr>
+            <w:tcW w:w="576" w:type="dxa"/>
+            <w:tcBorders>
+              <w:top w:val="single" w:sz="4" w:space="0" w:color="auto"/>
+              <w:left w:val="single" w:sz="4" w:space="0" w:color="auto"/>
+              <w:bottom w:val="single" w:sz="4" w:space="0" w:color="auto"/>
+              <w:right w:val="single" w:sz="4" w:space="0" w:color="auto"/>
+            </w:tcBorders>
+            <w:shd w:val="clear" w:color="auto" w:fill="auto"/>
+            <w:hideMark/>
+          </w:tcPr>
+          <w:p>
+            <w:pPr>
+              <w:jc w:val="center"/>
+              <w:rPr>
+                <w:lang w:val="uk-UA"/>
+              </w:rPr>
+            </w:pPr>
+            <w:r>
+              <w:rPr>
+                <w:lang w:val="uk-UA"/>
+              </w:rPr>
+              <w:t>0</w:t>
+            </w:r>
+          </w:p>
+        </w:tc>
+        <w:tc>
+          <w:tcPr>
+            <w:tcW w:w="576" w:type="dxa"/>
+            <w:tcBorders>
+              <w:top w:val="single" w:sz="4" w:space="0" w:color="auto"/>
+              <w:left w:val="single" w:sz="4" w:space="0" w:color="auto"/>
+              <w:bottom w:val="single" w:sz="4" w:space="0" w:color="auto"/>
+              <w:right w:val="single" w:sz="4" w:space="0" w:color="auto"/>
+            </w:tcBorders>
+          </w:tcPr>
+          <w:p>
+            <w:pPr>
+              <w:jc w:val="center"/>
+              <w:rPr>
+                <w:lang w:val="uk-UA"/>
+              </w:rPr>
+            </w:pPr>
+            <w:r>
+              <w:rPr>
+                <w:lang w:val="uk-UA"/>
+              </w:rPr>
+              <w:t>1</w:t>
+            </w:r>
+          </w:p>
+        </w:tc>
+        <w:tc>
+          <w:tcPr>
+            <w:tcW w:w="576" w:type="dxa"/>
+            <w:tcBorders>
+              <w:top w:val="single" w:sz="4" w:space="0" w:color="auto"/>
+              <w:left w:val="single" w:sz="4" w:space="0" w:color="auto"/>
+              <w:bottom w:val="single" w:sz="4" w:space="0" w:color="auto"/>
+              <w:right w:val="single" w:sz="4" w:space="0" w:color="auto"/>
+            </w:tcBorders>
+          </w:tcPr>
+          <w:p>
+            <w:pPr>
+              <w:jc w:val="center"/>
+              <w:rPr>
+                <w:lang w:val="uk-UA"/>
+              </w:rPr>
+            </w:pPr>
+            <w:r>
+              <w:rPr>
+                <w:lang w:val="uk-UA"/>
+              </w:rPr>
+              <w:t>0</w:t>
+            </w:r>
+          </w:p>
+        </w:tc>
+      </w:tr>
+      <w:tr>
+        <w:tc>
+          <w:tcPr>
+            <w:tcW w:w="576" w:type="dxa"/>
+            <w:tcBorders>
+              <w:top w:val="single" w:sz="4" w:space="0" w:color="auto"/>
+              <w:left w:val="single" w:sz="4" w:space="0" w:color="auto"/>
+              <w:bottom w:val="single" w:sz="4" w:space="0" w:color="auto"/>
+              <w:right w:val="single" w:sz="4" w:space="0" w:color="auto"/>
+            </w:tcBorders>
+            <w:hideMark/>
+          </w:tcPr>
+          <w:p>
+            <w:pPr>
+              <w:jc w:val="center"/>
+              <w:rPr>
+                <w:lang w:val="uk-UA"/>
+              </w:rPr>
+            </w:pPr>
+            <w:r>
+              <w:rPr>
+                <w:lang w:val="uk-UA"/>
+              </w:rPr>
+              <w:t>1</w:t>
+            </w:r>
+          </w:p>
+        </w:tc>
+        <w:tc>
+          <w:tcPr>
+            <w:tcW w:w="576" w:type="dxa"/>
+            <w:tcBorders>
+              <w:top w:val="single" w:sz="4" w:space="0" w:color="auto"/>
+              <w:left w:val="single" w:sz="4" w:space="0" w:color="auto"/>
+              <w:bottom w:val="single" w:sz="4" w:space="0" w:color="auto"/>
+              <w:right w:val="single" w:sz="4" w:space="0" w:color="auto"/>
+            </w:tcBorders>
+            <w:hideMark/>
+          </w:tcPr>
+          <w:p>
+            <w:pPr>
+              <w:jc w:val="center"/>
+              <w:rPr>
+                <w:lang w:val="uk-UA"/>
+              </w:rPr>
+            </w:pPr>
+            <w:r>
+              <w:rPr>
+                <w:lang w:val="uk-UA"/>
+              </w:rPr>
+              <w:t>0</w:t>
+            </w:r>
+          </w:p>
+        </w:tc>
+        <w:tc>
+          <w:tcPr>
+            <w:tcW w:w="576" w:type="dxa"/>
+            <w:tcBorders>
+              <w:top w:val="single" w:sz="4" w:space="0" w:color="auto"/>
+              <w:left w:val="single" w:sz="4" w:space="0" w:color="auto"/>
+              <w:bottom w:val="single" w:sz="4" w:space="0" w:color="auto"/>
+              <w:right w:val="single" w:sz="4" w:space="0" w:color="auto"/>
+            </w:tcBorders>
+            <w:hideMark/>
+          </w:tcPr>
+          <w:p>
+            <w:pPr>
+              <w:jc w:val="center"/>
+              <w:rPr>
+                <w:lang w:val="uk-UA"/>
+              </w:rPr>
+            </w:pPr>
+            <w:r>
+              <w:rPr>
+                <w:lang w:val="uk-UA"/>
+              </w:rPr>
+              <w:t>0</w:t>
+            </w:r>
+          </w:p>
+        </w:tc>
+        <w:tc>
+          <w:tcPr>
+            <w:tcW w:w="576" w:type="dxa"/>
+            <w:tcBorders>
+              <w:top w:val="single" w:sz="4" w:space="0" w:color="auto"/>
+              <w:left w:val="single" w:sz="4" w:space="0" w:color="auto"/>
+              <w:bottom w:val="single" w:sz="4" w:space="0" w:color="auto"/>
+              <w:right w:val="single" w:sz="4" w:space="0" w:color="auto"/>
+            </w:tcBorders>
+            <w:hideMark/>
+          </w:tcPr>
+          <w:p>
+            <w:pPr>
+              <w:jc w:val="center"/>
+              <w:rPr>
+                <w:lang w:val="uk-UA"/>
+              </w:rPr>
+            </w:pPr>
+            <w:r>
+              <w:rPr>
+                <w:lang w:val="uk-UA"/>
+              </w:rPr>
+              <w:t>0</w:t>
+            </w:r>
+          </w:p>
+        </w:tc>
+        <w:tc>
+          <w:tcPr>
+            <w:tcW w:w="576" w:type="dxa"/>
+            <w:tcBorders>
+              <w:top w:val="single" w:sz="4" w:space="0" w:color="auto"/>
+              <w:left w:val="single" w:sz="4" w:space="0" w:color="auto"/>
+              <w:bottom w:val="single" w:sz="4" w:space="0" w:color="auto"/>
+              <w:right w:val="single" w:sz="4" w:space="0" w:color="auto"/>
+            </w:tcBorders>
+            <w:shd w:val="clear" w:color="auto" w:fill="auto"/>
+            <w:hideMark/>
+          </w:tcPr>
+          <w:p>
+            <w:pPr>
+              <w:jc w:val="center"/>
+              <w:rPr>
+                <w:lang w:val="uk-UA"/>
+              </w:rPr>
+            </w:pPr>
+            <w:r>
+              <w:rPr>
+                <w:lang w:val="uk-UA"/>
+              </w:rPr>
+              <w:t>1</w:t>
+            </w:r>
+          </w:p>
+        </w:tc>
+        <w:tc>
+          <w:tcPr>
+            <w:tcW w:w="576" w:type="dxa"/>
+            <w:tcBorders>
+              <w:top w:val="single" w:sz="4" w:space="0" w:color="auto"/>
+              <w:left w:val="single" w:sz="4" w:space="0" w:color="auto"/>
+              <w:bottom w:val="single" w:sz="4" w:space="0" w:color="auto"/>
+              <w:right w:val="single" w:sz="4" w:space="0" w:color="auto"/>
+            </w:tcBorders>
+            <w:shd w:val="clear" w:color="auto" w:fill="auto"/>
+            <w:hideMark/>
+          </w:tcPr>
+          <w:p>
+            <w:pPr>
+              <w:jc w:val="center"/>
+              <w:rPr>
+                <w:lang w:val="uk-UA"/>
+              </w:rPr>
+            </w:pPr>
+            <w:r>
+              <w:rPr>
+                <w:lang w:val="uk-UA"/>
+              </w:rPr>
+              <w:t>0</w:t>
+            </w:r>
+          </w:p>
+        </w:tc>
+        <w:tc>
+          <w:tcPr>
+            <w:tcW w:w="576" w:type="dxa"/>
+            <w:tcBorders>
+              <w:top w:val="single" w:sz="4" w:space="0" w:color="auto"/>
+              <w:left w:val="single" w:sz="4" w:space="0" w:color="auto"/>
+              <w:bottom w:val="single" w:sz="4" w:space="0" w:color="auto"/>
+              <w:right w:val="single" w:sz="4" w:space="0" w:color="auto"/>
+            </w:tcBorders>
+          </w:tcPr>
+          <w:p>
+            <w:pPr>
+              <w:jc w:val="center"/>
+              <w:rPr>
+                <w:lang w:val="uk-UA"/>
+              </w:rPr>
+            </w:pPr>
+            <w:r>
+              <w:rPr>
+                <w:lang w:val="uk-UA"/>
+              </w:rPr>
+              <w:t>1</w:t>
+            </w:r>
+          </w:p>
+        </w:tc>
+        <w:tc>
+          <w:tcPr>
+            <w:tcW w:w="576" w:type="dxa"/>
+            <w:tcBorders>
+              <w:top w:val="single" w:sz="4" w:space="0" w:color="auto"/>
+              <w:left w:val="single" w:sz="4" w:space="0" w:color="auto"/>
+              <w:bottom w:val="single" w:sz="4" w:space="0" w:color="auto"/>
+              <w:right w:val="single" w:sz="4" w:space="0" w:color="auto"/>
+            </w:tcBorders>
+          </w:tcPr>
+          <w:p>
+            <w:pPr>
+              <w:jc w:val="center"/>
+              <w:rPr>
+                <w:lang w:val="uk-UA"/>
+              </w:rPr>
+            </w:pPr>
+            <w:r>
+              <w:rPr>
+                <w:lang w:val="uk-UA"/>
+              </w:rPr>
+              <w:t>1</w:t>
+            </w:r>
+          </w:p>
+        </w:tc>
+      </w:tr>
+      <w:tr>
+        <w:tc>
+          <w:tcPr>
+            <w:tcW w:w="576" w:type="dxa"/>
+            <w:tcBorders>
+              <w:top w:val="single" w:sz="4" w:space="0" w:color="auto"/>
+              <w:left w:val="single" w:sz="4" w:space="0" w:color="auto"/>
+              <w:bottom w:val="single" w:sz="4" w:space="0" w:color="auto"/>
+              <w:right w:val="single" w:sz="4" w:space="0" w:color="auto"/>
+            </w:tcBorders>
+            <w:hideMark/>
+          </w:tcPr>
+          <w:p>
+            <w:pPr>
+              <w:jc w:val="center"/>
+              <w:rPr>
+                <w:lang w:val="uk-UA"/>
+              </w:rPr>
+            </w:pPr>
+            <w:r>
+              <w:rPr>
+                <w:lang w:val="uk-UA"/>
+              </w:rPr>
+              <w:t>1</w:t>
+            </w:r>
+          </w:p>
+        </w:tc>
+        <w:tc>
+          <w:tcPr>
+            <w:tcW w:w="576" w:type="dxa"/>
+            <w:tcBorders>
+              <w:top w:val="single" w:sz="4" w:space="0" w:color="auto"/>
+              <w:left w:val="single" w:sz="4" w:space="0" w:color="auto"/>
+              <w:bottom w:val="single" w:sz="4" w:space="0" w:color="auto"/>
+              <w:right w:val="single" w:sz="4" w:space="0" w:color="auto"/>
+            </w:tcBorders>
+            <w:hideMark/>
+          </w:tcPr>
+          <w:p>
+            <w:pPr>
+              <w:jc w:val="center"/>
+              <w:rPr>
+                <w:lang w:val="uk-UA"/>
+              </w:rPr>
+            </w:pPr>
+            <w:r>
+              <w:rPr>
+                <w:lang w:val="uk-UA"/>
+              </w:rPr>
+              <w:t>0</w:t>
+            </w:r>
+          </w:p>
+        </w:tc>
+        <w:tc>
+          <w:tcPr>
+            <w:tcW w:w="576" w:type="dxa"/>
+            <w:tcBorders>
+              <w:top w:val="single" w:sz="4" w:space="0" w:color="auto"/>
+              <w:left w:val="single" w:sz="4" w:space="0" w:color="auto"/>
+              <w:bottom w:val="single" w:sz="4" w:space="0" w:color="auto"/>
+              <w:right w:val="single" w:sz="4" w:space="0" w:color="auto"/>
+            </w:tcBorders>
+            <w:hideMark/>
+          </w:tcPr>
+          <w:p>
+            <w:pPr>
+              <w:jc w:val="center"/>
+              <w:rPr>
+                <w:lang w:val="uk-UA"/>
+              </w:rPr>
+            </w:pPr>
+            <w:r>
+              <w:rPr>
+                <w:lang w:val="uk-UA"/>
+              </w:rPr>
+              <w:t>0</w:t>
+            </w:r>
+          </w:p>
+        </w:tc>
+        <w:tc>
+          <w:tcPr>
+            <w:tcW w:w="576" w:type="dxa"/>
+            <w:tcBorders>
+              <w:top w:val="single" w:sz="4" w:space="0" w:color="auto"/>
+              <w:left w:val="single" w:sz="4" w:space="0" w:color="auto"/>
+              <w:bottom w:val="single" w:sz="4" w:space="0" w:color="auto"/>
+              <w:right w:val="single" w:sz="4" w:space="0" w:color="auto"/>
+            </w:tcBorders>
+            <w:hideMark/>
+          </w:tcPr>
+          <w:p>
+            <w:pPr>
+              <w:jc w:val="center"/>
+              <w:rPr>
+                <w:lang w:val="uk-UA"/>
+              </w:rPr>
+            </w:pPr>
+            <w:r>
+              <w:rPr>
+                <w:lang w:val="uk-UA"/>
+              </w:rPr>
+              <w:t>1</w:t>
+            </w:r>
+          </w:p>
+        </w:tc>
+        <w:tc>
+          <w:tcPr>
+            <w:tcW w:w="576" w:type="dxa"/>
+            <w:tcBorders>
+              <w:top w:val="single" w:sz="4" w:space="0" w:color="auto"/>
+              <w:left w:val="single" w:sz="4" w:space="0" w:color="auto"/>
+              <w:bottom w:val="single" w:sz="4" w:space="0" w:color="auto"/>
+              <w:right w:val="single" w:sz="4" w:space="0" w:color="auto"/>
+            </w:tcBorders>
+            <w:shd w:val="clear" w:color="auto" w:fill="auto"/>
+            <w:hideMark/>
+          </w:tcPr>
+          <w:p>
+            <w:pPr>
+              <w:jc w:val="center"/>
+              <w:rPr>
+                <w:lang w:val="uk-UA"/>
+              </w:rPr>
+            </w:pPr>
+            <w:r>
+              <w:rPr>
+                <w:lang w:val="uk-UA"/>
+              </w:rPr>
+              <w:t>1</w:t>
+            </w:r>
+          </w:p>
+        </w:tc>
+        <w:tc>
+          <w:tcPr>
+            <w:tcW w:w="576" w:type="dxa"/>
+            <w:tcBorders>
+              <w:top w:val="single" w:sz="4" w:space="0" w:color="auto"/>
+              <w:left w:val="single" w:sz="4" w:space="0" w:color="auto"/>
+              <w:bottom w:val="single" w:sz="4" w:space="0" w:color="auto"/>
+              <w:right w:val="single" w:sz="4" w:space="0" w:color="auto"/>
+            </w:tcBorders>
+            <w:shd w:val="clear" w:color="auto" w:fill="auto"/>
+            <w:hideMark/>
+          </w:tcPr>
+          <w:p>
+            <w:pPr>
+              <w:jc w:val="center"/>
+              <w:rPr>
+                <w:lang w:val="uk-UA"/>
+              </w:rPr>
+            </w:pPr>
+            <w:r>
+              <w:rPr>
+                <w:lang w:val="uk-UA"/>
+              </w:rPr>
+              <w:t>1</w:t>
+            </w:r>
+          </w:p>
+        </w:tc>
+        <w:tc>
+          <w:tcPr>
+            <w:tcW w:w="576" w:type="dxa"/>
+            <w:tcBorders>
+              <w:top w:val="single" w:sz="4" w:space="0" w:color="auto"/>
+              <w:left w:val="single" w:sz="4" w:space="0" w:color="auto"/>
+              <w:bottom w:val="single" w:sz="4" w:space="0" w:color="auto"/>
+              <w:right w:val="single" w:sz="4" w:space="0" w:color="auto"/>
+            </w:tcBorders>
+          </w:tcPr>
+          <w:p>
+            <w:pPr>
+              <w:jc w:val="center"/>
+              <w:rPr>
+                <w:lang w:val="uk-UA"/>
+              </w:rPr>
+            </w:pPr>
+            <w:r>
+              <w:rPr>
+                <w:lang w:val="uk-UA"/>
+              </w:rPr>
+              <w:t>0</w:t>
+            </w:r>
+          </w:p>
+        </w:tc>
+        <w:tc>
+          <w:tcPr>
+            <w:tcW w:w="576" w:type="dxa"/>
+            <w:tcBorders>
+              <w:top w:val="single" w:sz="4" w:space="0" w:color="auto"/>
+              <w:left w:val="single" w:sz="4" w:space="0" w:color="auto"/>
+              <w:bottom w:val="single" w:sz="4" w:space="0" w:color="auto"/>
+              <w:right w:val="single" w:sz="4" w:space="0" w:color="auto"/>
+            </w:tcBorders>
+          </w:tcPr>
+          <w:p>
+            <w:pPr>
+              <w:jc w:val="center"/>
+              <w:rPr>
+                <w:lang w:val="uk-UA"/>
+              </w:rPr>
+            </w:pPr>
+            <w:r>
+              <w:rPr>
+                <w:lang w:val="uk-UA"/>
+              </w:rPr>
+              <w:t>0</w:t>
+            </w:r>
+          </w:p>
+        </w:tc>
+      </w:tr>
+      <w:tr>
+        <w:tc>
+          <w:tcPr>
+            <w:tcW w:w="576" w:type="dxa"/>
+            <w:tcBorders>
+              <w:top w:val="single" w:sz="4" w:space="0" w:color="auto"/>
+              <w:left w:val="single" w:sz="4" w:space="0" w:color="auto"/>
+              <w:bottom w:val="single" w:sz="4" w:space="0" w:color="auto"/>
+              <w:right w:val="single" w:sz="4" w:space="0" w:color="auto"/>
+            </w:tcBorders>
+            <w:hideMark/>
+          </w:tcPr>
+          <w:p>
+            <w:pPr>
+              <w:jc w:val="center"/>
+              <w:rPr>
+                <w:lang w:val="uk-UA"/>
+              </w:rPr>
+            </w:pPr>
+            <w:r>
+              <w:rPr>
+                <w:lang w:val="uk-UA"/>
+              </w:rPr>
+              <w:t>1</w:t>
+            </w:r>
+          </w:p>
+        </w:tc>
+        <w:tc>
+          <w:tcPr>
+            <w:tcW w:w="576" w:type="dxa"/>
+            <w:tcBorders>
+              <w:top w:val="single" w:sz="4" w:space="0" w:color="auto"/>
+              <w:left w:val="single" w:sz="4" w:space="0" w:color="auto"/>
+              <w:bottom w:val="single" w:sz="4" w:space="0" w:color="auto"/>
+              <w:right w:val="single" w:sz="4" w:space="0" w:color="auto"/>
+            </w:tcBorders>
+            <w:hideMark/>
+          </w:tcPr>
+          <w:p>
+            <w:pPr>
+              <w:jc w:val="center"/>
+              <w:rPr>
+                <w:lang w:val="uk-UA"/>
+              </w:rPr>
+            </w:pPr>
+            <w:r>
+              <w:rPr>
+                <w:lang w:val="uk-UA"/>
+              </w:rPr>
+              <w:t>0</w:t>
+            </w:r>
+          </w:p>
+        </w:tc>
+        <w:tc>
+          <w:tcPr>
+            <w:tcW w:w="576" w:type="dxa"/>
+            <w:tcBorders>
+              <w:top w:val="single" w:sz="4" w:space="0" w:color="auto"/>
+              <w:left w:val="single" w:sz="4" w:space="0" w:color="auto"/>
+              <w:bottom w:val="single" w:sz="4" w:space="0" w:color="auto"/>
+              <w:right w:val="single" w:sz="4" w:space="0" w:color="auto"/>
+            </w:tcBorders>
+            <w:hideMark/>
+          </w:tcPr>
+          <w:p>
+            <w:pPr>
+              <w:jc w:val="center"/>
+              <w:rPr>
+                <w:lang w:val="uk-UA"/>
+              </w:rPr>
+            </w:pPr>
+            <w:r>
+              <w:rPr>
+                <w:lang w:val="uk-UA"/>
+              </w:rPr>
+              <w:t>1</w:t>
+            </w:r>
+          </w:p>
+        </w:tc>
+        <w:tc>
+          <w:tcPr>
+            <w:tcW w:w="576" w:type="dxa"/>
+            <w:tcBorders>
+              <w:top w:val="single" w:sz="4" w:space="0" w:color="auto"/>
+              <w:left w:val="single" w:sz="4" w:space="0" w:color="auto"/>
+              <w:bottom w:val="single" w:sz="4" w:space="0" w:color="auto"/>
+              <w:right w:val="single" w:sz="4" w:space="0" w:color="auto"/>
+            </w:tcBorders>
+            <w:hideMark/>
+          </w:tcPr>
+          <w:p>
+            <w:pPr>
+              <w:jc w:val="center"/>
+              <w:rPr>
+                <w:lang w:val="uk-UA"/>
+              </w:rPr>
+            </w:pPr>
+            <w:r>
+              <w:rPr>
+                <w:lang w:val="uk-UA"/>
+              </w:rPr>
+              <w:t>0</w:t>
+            </w:r>
+          </w:p>
+        </w:tc>
+        <w:tc>
+          <w:tcPr>
+            <w:tcW w:w="576" w:type="dxa"/>
+            <w:tcBorders>
+              <w:top w:val="single" w:sz="4" w:space="0" w:color="auto"/>
+              <w:left w:val="single" w:sz="4" w:space="0" w:color="auto"/>
+              <w:bottom w:val="single" w:sz="4" w:space="0" w:color="auto"/>
+              <w:right w:val="single" w:sz="4" w:space="0" w:color="auto"/>
+            </w:tcBorders>
+            <w:shd w:val="clear" w:color="auto" w:fill="auto"/>
+            <w:hideMark/>
+          </w:tcPr>
+          <w:p>
+            <w:pPr>
+              <w:jc w:val="center"/>
+              <w:rPr>
+                <w:lang w:val="uk-UA"/>
+              </w:rPr>
+            </w:pPr>
+            <w:r>
+              <w:rPr>
+                <w:lang w:val="uk-UA"/>
+              </w:rPr>
+              <w:t>1</w:t>
+            </w:r>
+          </w:p>
+        </w:tc>
+        <w:tc>
+          <w:tcPr>
+            <w:tcW w:w="576" w:type="dxa"/>
+            <w:tcBorders>
+              <w:top w:val="single" w:sz="4" w:space="0" w:color="auto"/>
+              <w:left w:val="single" w:sz="4" w:space="0" w:color="auto"/>
+              <w:bottom w:val="single" w:sz="4" w:space="0" w:color="auto"/>
+              <w:right w:val="single" w:sz="4" w:space="0" w:color="auto"/>
+            </w:tcBorders>
+            <w:shd w:val="clear" w:color="auto" w:fill="auto"/>
+            <w:hideMark/>
+          </w:tcPr>
+          <w:p>
+            <w:pPr>
+              <w:jc w:val="center"/>
+              <w:rPr>
+                <w:lang w:val="uk-UA"/>
+              </w:rPr>
+            </w:pPr>
+            <w:r>
+              <w:rPr>
+                <w:lang w:val="uk-UA"/>
+              </w:rPr>
+              <w:t>1</w:t>
+            </w:r>
+          </w:p>
+        </w:tc>
+        <w:tc>
+          <w:tcPr>
+            <w:tcW w:w="576" w:type="dxa"/>
+            <w:tcBorders>
+              <w:top w:val="single" w:sz="4" w:space="0" w:color="auto"/>
+              <w:left w:val="single" w:sz="4" w:space="0" w:color="auto"/>
+              <w:bottom w:val="single" w:sz="4" w:space="0" w:color="auto"/>
+              <w:right w:val="single" w:sz="4" w:space="0" w:color="auto"/>
+            </w:tcBorders>
+          </w:tcPr>
+          <w:p>
+            <w:pPr>
+              <w:jc w:val="center"/>
+              <w:rPr>
+                <w:lang w:val="uk-UA"/>
+              </w:rPr>
+            </w:pPr>
+            <w:r>
+              <w:rPr>
+                <w:lang w:val="uk-UA"/>
+              </w:rPr>
+              <w:t>0</w:t>
+            </w:r>
+          </w:p>
+        </w:tc>
+        <w:tc>
+          <w:tcPr>
+            <w:tcW w:w="576" w:type="dxa"/>
+            <w:tcBorders>
+              <w:top w:val="single" w:sz="4" w:space="0" w:color="auto"/>
+              <w:left w:val="single" w:sz="4" w:space="0" w:color="auto"/>
+              <w:bottom w:val="single" w:sz="4" w:space="0" w:color="auto"/>
+              <w:right w:val="single" w:sz="4" w:space="0" w:color="auto"/>
+            </w:tcBorders>
+          </w:tcPr>
+          <w:p>
+            <w:pPr>
+              <w:jc w:val="center"/>
+              <w:rPr>
+                <w:lang w:val="uk-UA"/>
+              </w:rPr>
+            </w:pPr>
+            <w:r>
+              <w:rPr>
+                <w:lang w:val="uk-UA"/>
+              </w:rPr>
+              <w:t>1</w:t>
+            </w:r>
+          </w:p>
+        </w:tc>
+      </w:tr>
+      <w:tr>
+        <w:tc>
+          <w:tcPr>
+            <w:tcW w:w="576" w:type="dxa"/>
+            <w:tcBorders>
+              <w:top w:val="single" w:sz="4" w:space="0" w:color="auto"/>
+              <w:left w:val="single" w:sz="4" w:space="0" w:color="auto"/>
+              <w:bottom w:val="single" w:sz="4" w:space="0" w:color="auto"/>
+              <w:right w:val="single" w:sz="4" w:space="0" w:color="auto"/>
+            </w:tcBorders>
+            <w:hideMark/>
+          </w:tcPr>
+          <w:p>
+            <w:pPr>
+              <w:jc w:val="center"/>
+              <w:rPr>
+                <w:lang w:val="uk-UA"/>
+              </w:rPr>
+            </w:pPr>
+            <w:r>
+              <w:rPr>
+                <w:lang w:val="uk-UA"/>
+              </w:rPr>
+              <w:t>1</w:t>
+            </w:r>
+          </w:p>
+        </w:tc>
+        <w:tc>
+          <w:tcPr>
+            <w:tcW w:w="576" w:type="dxa"/>
+            <w:tcBorders>
+              <w:top w:val="single" w:sz="4" w:space="0" w:color="auto"/>
+              <w:left w:val="single" w:sz="4" w:space="0" w:color="auto"/>
+              <w:bottom w:val="single" w:sz="4" w:space="0" w:color="auto"/>
+              <w:right w:val="single" w:sz="4" w:space="0" w:color="auto"/>
+            </w:tcBorders>
+            <w:hideMark/>
+          </w:tcPr>
+          <w:p>
+            <w:pPr>
+              <w:jc w:val="center"/>
+              <w:rPr>
+                <w:lang w:val="uk-UA"/>
+              </w:rPr>
+            </w:pPr>
+            <w:r>
+              <w:rPr>
+                <w:lang w:val="uk-UA"/>
+              </w:rPr>
+              <w:t>0</w:t>
+            </w:r>
+          </w:p>
+        </w:tc>
+        <w:tc>
+          <w:tcPr>
+            <w:tcW w:w="576" w:type="dxa"/>
+            <w:tcBorders>
+              <w:top w:val="single" w:sz="4" w:space="0" w:color="auto"/>
+              <w:left w:val="single" w:sz="4" w:space="0" w:color="auto"/>
+              <w:bottom w:val="single" w:sz="4" w:space="0" w:color="auto"/>
+              <w:right w:val="single" w:sz="4" w:space="0" w:color="auto"/>
+            </w:tcBorders>
+            <w:hideMark/>
+          </w:tcPr>
+          <w:p>
+            <w:pPr>
+              <w:jc w:val="center"/>
+              <w:rPr>
+                <w:lang w:val="uk-UA"/>
+              </w:rPr>
+            </w:pPr>
+            <w:r>
+              <w:rPr>
+                <w:lang w:val="uk-UA"/>
+              </w:rPr>
+              <w:t>1</w:t>
+            </w:r>
+          </w:p>
+        </w:tc>
+        <w:tc>
+          <w:tcPr>
+            <w:tcW w:w="576" w:type="dxa"/>
+            <w:tcBorders>
+              <w:top w:val="single" w:sz="4" w:space="0" w:color="auto"/>
+              <w:left w:val="single" w:sz="4" w:space="0" w:color="auto"/>
+              <w:bottom w:val="single" w:sz="4" w:space="0" w:color="auto"/>
+              <w:right w:val="single" w:sz="4" w:space="0" w:color="auto"/>
+            </w:tcBorders>
+            <w:hideMark/>
+          </w:tcPr>
+          <w:p>
+            <w:pPr>
+              <w:jc w:val="center"/>
+              <w:rPr>
+                <w:lang w:val="uk-UA"/>
+              </w:rPr>
+            </w:pPr>
+            <w:r>
+              <w:rPr>
+                <w:lang w:val="uk-UA"/>
+              </w:rPr>
+              <w:t>1</w:t>
+            </w:r>
+          </w:p>
+        </w:tc>
+        <w:tc>
+          <w:tcPr>
+            <w:tcW w:w="576" w:type="dxa"/>
+            <w:tcBorders>
+              <w:top w:val="single" w:sz="4" w:space="0" w:color="auto"/>
+              <w:left w:val="single" w:sz="4" w:space="0" w:color="auto"/>
+              <w:bottom w:val="single" w:sz="4" w:space="0" w:color="auto"/>
+              <w:right w:val="single" w:sz="4" w:space="0" w:color="auto"/>
+            </w:tcBorders>
+            <w:shd w:val="clear" w:color="auto" w:fill="auto"/>
+            <w:hideMark/>
+          </w:tcPr>
+          <w:p>
+            <w:pPr>
+              <w:jc w:val="center"/>
+              <w:rPr>
+                <w:lang w:val="uk-UA"/>
+              </w:rPr>
+            </w:pPr>
+            <w:r>
+              <w:rPr>
+                <w:lang w:val="uk-UA"/>
+              </w:rPr>
+              <w:t>1</w:t>
+            </w:r>
+          </w:p>
+        </w:tc>
+        <w:tc>
+          <w:tcPr>
+            <w:tcW w:w="576" w:type="dxa"/>
+            <w:tcBorders>
+              <w:top w:val="single" w:sz="4" w:space="0" w:color="auto"/>
+              <w:left w:val="single" w:sz="4" w:space="0" w:color="auto"/>
+              <w:bottom w:val="single" w:sz="4" w:space="0" w:color="auto"/>
+              <w:right w:val="single" w:sz="4" w:space="0" w:color="auto"/>
+            </w:tcBorders>
+            <w:shd w:val="clear" w:color="auto" w:fill="auto"/>
+            <w:hideMark/>
+          </w:tcPr>
+          <w:p>
+            <w:pPr>
+              <w:jc w:val="center"/>
+              <w:rPr>
+                <w:lang w:val="uk-UA"/>
+              </w:rPr>
+            </w:pPr>
+            <w:r>
+              <w:rPr>
+                <w:lang w:val="uk-UA"/>
+              </w:rPr>
+              <w:t>1</w:t>
+            </w:r>
+          </w:p>
+        </w:tc>
+        <w:tc>
+          <w:tcPr>
+            <w:tcW w:w="576" w:type="dxa"/>
+            <w:tcBorders>
+              <w:top w:val="single" w:sz="4" w:space="0" w:color="auto"/>
+              <w:left w:val="single" w:sz="4" w:space="0" w:color="auto"/>
+              <w:bottom w:val="single" w:sz="4" w:space="0" w:color="auto"/>
+              <w:right w:val="single" w:sz="4" w:space="0" w:color="auto"/>
+            </w:tcBorders>
+          </w:tcPr>
+          <w:p>
+            <w:pPr>
+              <w:jc w:val="center"/>
+              <w:rPr>
+                <w:lang w:val="uk-UA"/>
+              </w:rPr>
+            </w:pPr>
+            <w:r>
+              <w:rPr>
+                <w:lang w:val="uk-UA"/>
+              </w:rPr>
+              <w:t>1</w:t>
+            </w:r>
+          </w:p>
+        </w:tc>
+        <w:tc>
+          <w:tcPr>
+            <w:tcW w:w="576" w:type="dxa"/>
+            <w:tcBorders>
+              <w:top w:val="single" w:sz="4" w:space="0" w:color="auto"/>
+              <w:left w:val="single" w:sz="4" w:space="0" w:color="auto"/>
+              <w:bottom w:val="single" w:sz="4" w:space="0" w:color="auto"/>
+              <w:right w:val="single" w:sz="4" w:space="0" w:color="auto"/>
+            </w:tcBorders>
+          </w:tcPr>
+          <w:p>
+            <w:pPr>
+              <w:jc w:val="center"/>
+              <w:rPr>
+                <w:lang w:val="uk-UA"/>
+              </w:rPr>
+            </w:pPr>
+            <w:r>
+              <w:rPr>
+                <w:lang w:val="uk-UA"/>
+              </w:rPr>
+              <w:t>1</w:t>
+            </w:r>
+          </w:p>
+        </w:tc>
+      </w:tr>
+      <w:tr>
+        <w:tc>
+          <w:tcPr>
+            <w:tcW w:w="576" w:type="dxa"/>
+            <w:tcBorders>
+              <w:top w:val="single" w:sz="4" w:space="0" w:color="auto"/>
+              <w:left w:val="single" w:sz="4" w:space="0" w:color="auto"/>
+              <w:bottom w:val="single" w:sz="4" w:space="0" w:color="auto"/>
+              <w:right w:val="single" w:sz="4" w:space="0" w:color="auto"/>
+            </w:tcBorders>
+            <w:hideMark/>
+          </w:tcPr>
+          <w:p>
+            <w:pPr>
+              <w:jc w:val="center"/>
+              <w:rPr>
+                <w:lang w:val="uk-UA"/>
+              </w:rPr>
+            </w:pPr>
+            <w:r>
+              <w:rPr>
+                <w:lang w:val="uk-UA"/>
+              </w:rPr>
+              <w:t>1</w:t>
+            </w:r>
+          </w:p>
+        </w:tc>
+        <w:tc>
+          <w:tcPr>
+            <w:tcW w:w="576" w:type="dxa"/>
+            <w:tcBorders>
+              <w:top w:val="single" w:sz="4" w:space="0" w:color="auto"/>
+              <w:left w:val="single" w:sz="4" w:space="0" w:color="auto"/>
+              <w:bottom w:val="single" w:sz="4" w:space="0" w:color="auto"/>
+              <w:right w:val="single" w:sz="4" w:space="0" w:color="auto"/>
+            </w:tcBorders>
+            <w:hideMark/>
+          </w:tcPr>
+          <w:p>
+            <w:pPr>
+              <w:jc w:val="center"/>
+              <w:rPr>
+                <w:lang w:val="uk-UA"/>
+              </w:rPr>
+            </w:pPr>
+            <w:r>
+              <w:rPr>
+                <w:lang w:val="uk-UA"/>
+              </w:rPr>
+              <w:t>1</w:t>
+            </w:r>
+          </w:p>
+        </w:tc>
+        <w:tc>
+          <w:tcPr>
+            <w:tcW w:w="576" w:type="dxa"/>
+            <w:tcBorders>
+              <w:top w:val="single" w:sz="4" w:space="0" w:color="auto"/>
+              <w:left w:val="single" w:sz="4" w:space="0" w:color="auto"/>
+              <w:bottom w:val="single" w:sz="4" w:space="0" w:color="auto"/>
+              <w:right w:val="single" w:sz="4" w:space="0" w:color="auto"/>
+            </w:tcBorders>
+            <w:hideMark/>
+          </w:tcPr>
+          <w:p>
+            <w:pPr>
+              <w:jc w:val="center"/>
+              <w:rPr>
+                <w:lang w:val="uk-UA"/>
+              </w:rPr>
+            </w:pPr>
+            <w:r>
+              <w:rPr>
+                <w:lang w:val="uk-UA"/>
+              </w:rPr>
+              <w:t>0</w:t>
+            </w:r>
+          </w:p>
+        </w:tc>
+        <w:tc>
+          <w:tcPr>
+            <w:tcW w:w="576" w:type="dxa"/>
+            <w:tcBorders>
+              <w:top w:val="single" w:sz="4" w:space="0" w:color="auto"/>
+              <w:left w:val="single" w:sz="4" w:space="0" w:color="auto"/>
+              <w:bottom w:val="single" w:sz="4" w:space="0" w:color="auto"/>
+              <w:right w:val="single" w:sz="4" w:space="0" w:color="auto"/>
+            </w:tcBorders>
+            <w:hideMark/>
+          </w:tcPr>
+          <w:p>
+            <w:pPr>
+              <w:jc w:val="center"/>
+              <w:rPr>
+                <w:lang w:val="uk-UA"/>
+              </w:rPr>
+            </w:pPr>
+            <w:r>
+              <w:rPr>
+                <w:lang w:val="uk-UA"/>
+              </w:rPr>
+              <w:t>0</w:t>
+            </w:r>
+          </w:p>
+        </w:tc>
+        <w:tc>
+          <w:tcPr>
+            <w:tcW w:w="576" w:type="dxa"/>
+            <w:tcBorders>
+              <w:top w:val="single" w:sz="4" w:space="0" w:color="auto"/>
+              <w:left w:val="single" w:sz="4" w:space="0" w:color="auto"/>
+              <w:bottom w:val="single" w:sz="4" w:space="0" w:color="auto"/>
+              <w:right w:val="single" w:sz="4" w:space="0" w:color="auto"/>
+            </w:tcBorders>
+            <w:shd w:val="clear" w:color="auto" w:fill="auto"/>
+            <w:hideMark/>
+          </w:tcPr>
+          <w:p>
+            <w:pPr>
+              <w:jc w:val="center"/>
+              <w:rPr>
+                <w:lang w:val="uk-UA"/>
+              </w:rPr>
+            </w:pPr>
+            <w:r>
+              <w:rPr>
+                <w:lang w:val="uk-UA"/>
+              </w:rPr>
+              <w:t>1</w:t>
+            </w:r>
+          </w:p>
+        </w:tc>
+        <w:tc>
+          <w:tcPr>
+            <w:tcW w:w="576" w:type="dxa"/>
+            <w:tcBorders>
+              <w:top w:val="single" w:sz="4" w:space="0" w:color="auto"/>
+              <w:left w:val="single" w:sz="4" w:space="0" w:color="auto"/>
+              <w:bottom w:val="single" w:sz="4" w:space="0" w:color="auto"/>
+              <w:right w:val="single" w:sz="4" w:space="0" w:color="auto"/>
+            </w:tcBorders>
+            <w:shd w:val="clear" w:color="auto" w:fill="auto"/>
+            <w:hideMark/>
+          </w:tcPr>
+          <w:p>
+            <w:pPr>
+              <w:jc w:val="center"/>
+              <w:rPr>
+                <w:lang w:val="uk-UA"/>
+              </w:rPr>
+            </w:pPr>
+            <w:r>
+              <w:rPr>
+                <w:lang w:val="uk-UA"/>
+              </w:rPr>
+              <w:t>1</w:t>
+            </w:r>
+          </w:p>
+        </w:tc>
+        <w:tc>
+          <w:tcPr>
+            <w:tcW w:w="576" w:type="dxa"/>
+            <w:tcBorders>
+              <w:top w:val="single" w:sz="4" w:space="0" w:color="auto"/>
+              <w:left w:val="single" w:sz="4" w:space="0" w:color="auto"/>
+              <w:bottom w:val="single" w:sz="4" w:space="0" w:color="auto"/>
+              <w:right w:val="single" w:sz="4" w:space="0" w:color="auto"/>
+            </w:tcBorders>
+          </w:tcPr>
+          <w:p>
+            <w:pPr>
+              <w:jc w:val="center"/>
+              <w:rPr>
+                <w:lang w:val="uk-UA"/>
+              </w:rPr>
+            </w:pPr>
+            <w:r>
+              <w:rPr>
+                <w:lang w:val="uk-UA"/>
+              </w:rPr>
+              <w:t>1</w:t>
+            </w:r>
+          </w:p>
+        </w:tc>
+        <w:tc>
+          <w:tcPr>
+            <w:tcW w:w="576" w:type="dxa"/>
+            <w:tcBorders>
+              <w:top w:val="single" w:sz="4" w:space="0" w:color="auto"/>
+              <w:left w:val="single" w:sz="4" w:space="0" w:color="auto"/>
+              <w:bottom w:val="single" w:sz="4" w:space="0" w:color="auto"/>
+              <w:right w:val="single" w:sz="4" w:space="0" w:color="auto"/>
+            </w:tcBorders>
+          </w:tcPr>
+          <w:p>
+            <w:pPr>
+              <w:jc w:val="center"/>
+              <w:rPr>
+                <w:lang w:val="uk-UA"/>
+              </w:rPr>
+            </w:pPr>
+            <w:r>
+              <w:rPr>
+                <w:lang w:val="uk-UA"/>
+              </w:rPr>
+              <w:t>1</w:t>
+            </w:r>
+          </w:p>
+        </w:tc>
+      </w:tr>
+      <w:tr>
+        <w:tc>
+          <w:tcPr>
+            <w:tcW w:w="576" w:type="dxa"/>
+            <w:tcBorders>
+              <w:top w:val="single" w:sz="4" w:space="0" w:color="auto"/>
+              <w:left w:val="single" w:sz="4" w:space="0" w:color="auto"/>
+              <w:bottom w:val="single" w:sz="4" w:space="0" w:color="auto"/>
+              <w:right w:val="single" w:sz="4" w:space="0" w:color="auto"/>
+            </w:tcBorders>
+            <w:hideMark/>
+          </w:tcPr>
+          <w:p>
+            <w:pPr>
+              <w:jc w:val="center"/>
+              <w:rPr>
+                <w:lang w:val="uk-UA"/>
+              </w:rPr>
+            </w:pPr>
+            <w:r>
+              <w:rPr>
+                <w:lang w:val="uk-UA"/>
+              </w:rPr>
+              <w:t>1</w:t>
+            </w:r>
+          </w:p>
+        </w:tc>
+        <w:tc>
+          <w:tcPr>
+            <w:tcW w:w="576" w:type="dxa"/>
+            <w:tcBorders>
+              <w:top w:val="single" w:sz="4" w:space="0" w:color="auto"/>
+              <w:left w:val="single" w:sz="4" w:space="0" w:color="auto"/>
+              <w:bottom w:val="single" w:sz="4" w:space="0" w:color="auto"/>
+              <w:right w:val="single" w:sz="4" w:space="0" w:color="auto"/>
+            </w:tcBorders>
+            <w:hideMark/>
+          </w:tcPr>
+          <w:p>
+            <w:pPr>
+              <w:jc w:val="center"/>
+              <w:rPr>
+                <w:lang w:val="uk-UA"/>
+              </w:rPr>
+            </w:pPr>
+            <w:r>
+              <w:rPr>
+                <w:lang w:val="uk-UA"/>
+              </w:rPr>
+              <w:t>1</w:t>
+            </w:r>
+          </w:p>
+        </w:tc>
+        <w:tc>
+          <w:tcPr>
+            <w:tcW w:w="576" w:type="dxa"/>
+            <w:tcBorders>
+              <w:top w:val="single" w:sz="4" w:space="0" w:color="auto"/>
+              <w:left w:val="single" w:sz="4" w:space="0" w:color="auto"/>
+              <w:bottom w:val="single" w:sz="4" w:space="0" w:color="auto"/>
+              <w:right w:val="single" w:sz="4" w:space="0" w:color="auto"/>
+            </w:tcBorders>
+            <w:hideMark/>
+          </w:tcPr>
+          <w:p>
+            <w:pPr>
+              <w:jc w:val="center"/>
+              <w:rPr>
+                <w:lang w:val="uk-UA"/>
+              </w:rPr>
+            </w:pPr>
+            <w:r>
+              <w:rPr>
+                <w:lang w:val="uk-UA"/>
+              </w:rPr>
+              <w:t>0</w:t>
+            </w:r>
+          </w:p>
+        </w:tc>
+        <w:tc>
+          <w:tcPr>
+            <w:tcW w:w="576" w:type="dxa"/>
+            <w:tcBorders>
+              <w:top w:val="single" w:sz="4" w:space="0" w:color="auto"/>
+              <w:left w:val="single" w:sz="4" w:space="0" w:color="auto"/>
+              <w:bottom w:val="single" w:sz="4" w:space="0" w:color="auto"/>
+              <w:right w:val="single" w:sz="4" w:space="0" w:color="auto"/>
+            </w:tcBorders>
+            <w:hideMark/>
+          </w:tcPr>
+          <w:p>
+            <w:pPr>
+              <w:jc w:val="center"/>
+              <w:rPr>
+                <w:lang w:val="uk-UA"/>
+              </w:rPr>
+            </w:pPr>
+            <w:r>
+              <w:rPr>
+                <w:lang w:val="uk-UA"/>
+              </w:rPr>
+              <w:t>1</w:t>
+            </w:r>
+          </w:p>
+        </w:tc>
+        <w:tc>
+          <w:tcPr>
+            <w:tcW w:w="576" w:type="dxa"/>
+            <w:tcBorders>
+              <w:top w:val="single" w:sz="4" w:space="0" w:color="auto"/>
+              <w:left w:val="single" w:sz="4" w:space="0" w:color="auto"/>
+              <w:bottom w:val="single" w:sz="4" w:space="0" w:color="auto"/>
+              <w:right w:val="single" w:sz="4" w:space="0" w:color="auto"/>
+            </w:tcBorders>
+            <w:shd w:val="clear" w:color="auto" w:fill="auto"/>
+            <w:hideMark/>
+          </w:tcPr>
+          <w:p>
+            <w:pPr>
+              <w:jc w:val="center"/>
+              <w:rPr>
+                <w:lang w:val="uk-UA"/>
+              </w:rPr>
+            </w:pPr>
+            <w:r>
+              <w:rPr>
+                <w:lang w:val="uk-UA"/>
+              </w:rPr>
+              <w:t>0</w:t>
+            </w:r>
+          </w:p>
+        </w:tc>
+        <w:tc>
+          <w:tcPr>
+            <w:tcW w:w="576" w:type="dxa"/>
+            <w:tcBorders>
+              <w:top w:val="single" w:sz="4" w:space="0" w:color="auto"/>
+              <w:left w:val="single" w:sz="4" w:space="0" w:color="auto"/>
+              <w:bottom w:val="single" w:sz="4" w:space="0" w:color="auto"/>
+              <w:right w:val="single" w:sz="4" w:space="0" w:color="auto"/>
+            </w:tcBorders>
+            <w:shd w:val="clear" w:color="auto" w:fill="auto"/>
+            <w:hideMark/>
+          </w:tcPr>
+          <w:p>
+            <w:pPr>
+              <w:jc w:val="center"/>
+              <w:rPr>
+                <w:lang w:val="uk-UA"/>
+              </w:rPr>
+            </w:pPr>
+            <w:r>
+              <w:rPr>
+                <w:lang w:val="uk-UA"/>
+              </w:rPr>
+              <w:t>0</w:t>
+            </w:r>
+          </w:p>
+        </w:tc>
+        <w:tc>
+          <w:tcPr>
+            <w:tcW w:w="576" w:type="dxa"/>
+            <w:tcBorders>
+              <w:top w:val="single" w:sz="4" w:space="0" w:color="auto"/>
+              <w:left w:val="single" w:sz="4" w:space="0" w:color="auto"/>
+              <w:bottom w:val="single" w:sz="4" w:space="0" w:color="auto"/>
+              <w:right w:val="single" w:sz="4" w:space="0" w:color="auto"/>
+            </w:tcBorders>
+          </w:tcPr>
+          <w:p>
+            <w:pPr>
+              <w:jc w:val="center"/>
+              <w:rPr>
+                <w:lang w:val="uk-UA"/>
+              </w:rPr>
+            </w:pPr>
+            <w:r>
+              <w:rPr>
+                <w:lang w:val="uk-UA"/>
+              </w:rPr>
+              <w:t>0</w:t>
+            </w:r>
+          </w:p>
+        </w:tc>
+        <w:tc>
+          <w:tcPr>
+            <w:tcW w:w="576" w:type="dxa"/>
+            <w:tcBorders>
+              <w:top w:val="single" w:sz="4" w:space="0" w:color="auto"/>
+              <w:left w:val="single" w:sz="4" w:space="0" w:color="auto"/>
+              <w:bottom w:val="single" w:sz="4" w:space="0" w:color="auto"/>
+              <w:right w:val="single" w:sz="4" w:space="0" w:color="auto"/>
+            </w:tcBorders>
+          </w:tcPr>
+          <w:p>
+            <w:pPr>
+              <w:jc w:val="center"/>
+              <w:rPr>
+                <w:lang w:val="uk-UA"/>
+              </w:rPr>
+            </w:pPr>
+            <w:r>
+              <w:rPr>
+                <w:lang w:val="uk-UA"/>
+              </w:rPr>
+              <w:t>0</w:t>
+            </w:r>
+          </w:p>
+        </w:tc>
+      </w:tr>
+      <w:tr>
+        <w:tc>
+          <w:tcPr>
+            <w:tcW w:w="576" w:type="dxa"/>
+            <w:tcBorders>
+              <w:top w:val="single" w:sz="4" w:space="0" w:color="auto"/>
+              <w:left w:val="single" w:sz="4" w:space="0" w:color="auto"/>
+              <w:bottom w:val="single" w:sz="4" w:space="0" w:color="auto"/>
+              <w:right w:val="single" w:sz="4" w:space="0" w:color="auto"/>
+            </w:tcBorders>
+            <w:hideMark/>
+          </w:tcPr>
+          <w:p>
+            <w:pPr>
+              <w:jc w:val="center"/>
+              <w:rPr>
+                <w:lang w:val="uk-UA"/>
+              </w:rPr>
+            </w:pPr>
+            <w:r>
+              <w:rPr>
+                <w:lang w:val="uk-UA"/>
+              </w:rPr>
+              <w:t>1</w:t>
+            </w:r>
+          </w:p>
+        </w:tc>
+        <w:tc>
+          <w:tcPr>
+            <w:tcW w:w="576" w:type="dxa"/>
+            <w:tcBorders>
+              <w:top w:val="single" w:sz="4" w:space="0" w:color="auto"/>
+              <w:left w:val="single" w:sz="4" w:space="0" w:color="auto"/>
+              <w:bottom w:val="single" w:sz="4" w:space="0" w:color="auto"/>
+              <w:right w:val="single" w:sz="4" w:space="0" w:color="auto"/>
+            </w:tcBorders>
+            <w:hideMark/>
+          </w:tcPr>
+          <w:p>
+            <w:pPr>
+              <w:jc w:val="center"/>
+              <w:rPr>
+                <w:lang w:val="uk-UA"/>
+              </w:rPr>
+            </w:pPr>
+            <w:r>
+              <w:rPr>
+                <w:lang w:val="uk-UA"/>
+              </w:rPr>
+              <w:t>1</w:t>
+            </w:r>
+          </w:p>
+        </w:tc>
+        <w:tc>
+          <w:tcPr>
+            <w:tcW w:w="576" w:type="dxa"/>
+            <w:tcBorders>
+              <w:top w:val="single" w:sz="4" w:space="0" w:color="auto"/>
+              <w:left w:val="single" w:sz="4" w:space="0" w:color="auto"/>
+              <w:bottom w:val="single" w:sz="4" w:space="0" w:color="auto"/>
+              <w:right w:val="single" w:sz="4" w:space="0" w:color="auto"/>
+            </w:tcBorders>
+            <w:hideMark/>
+          </w:tcPr>
+          <w:p>
+            <w:pPr>
+              <w:jc w:val="center"/>
+              <w:rPr>
+                <w:lang w:val="uk-UA"/>
+              </w:rPr>
+            </w:pPr>
+            <w:r>
+              <w:rPr>
+                <w:lang w:val="uk-UA"/>
+              </w:rPr>
+              <w:t>1</w:t>
+            </w:r>
+          </w:p>
+        </w:tc>
+        <w:tc>
+          <w:tcPr>
+            <w:tcW w:w="576" w:type="dxa"/>
+            <w:tcBorders>
+              <w:top w:val="single" w:sz="4" w:space="0" w:color="auto"/>
+              <w:left w:val="single" w:sz="4" w:space="0" w:color="auto"/>
+              <w:bottom w:val="single" w:sz="4" w:space="0" w:color="auto"/>
+              <w:right w:val="single" w:sz="4" w:space="0" w:color="auto"/>
+            </w:tcBorders>
+            <w:hideMark/>
+          </w:tcPr>
+          <w:p>
+            <w:pPr>
+              <w:jc w:val="center"/>
+              <w:rPr>
+                <w:lang w:val="uk-UA"/>
+              </w:rPr>
+            </w:pPr>
+            <w:r>
+              <w:rPr>
+                <w:lang w:val="uk-UA"/>
+              </w:rPr>
+              <w:t>0</w:t>
+            </w:r>
+          </w:p>
+        </w:tc>
+        <w:tc>
+          <w:tcPr>
+            <w:tcW w:w="576" w:type="dxa"/>
+            <w:tcBorders>
+              <w:top w:val="single" w:sz="4" w:space="0" w:color="auto"/>
+              <w:left w:val="single" w:sz="4" w:space="0" w:color="auto"/>
+              <w:bottom w:val="single" w:sz="4" w:space="0" w:color="auto"/>
+              <w:right w:val="single" w:sz="4" w:space="0" w:color="auto"/>
+            </w:tcBorders>
+            <w:shd w:val="clear" w:color="auto" w:fill="auto"/>
+            <w:hideMark/>
+          </w:tcPr>
+          <w:p>
+            <w:pPr>
+              <w:jc w:val="center"/>
+              <w:rPr>
+                <w:lang w:val="uk-UA"/>
+              </w:rPr>
+            </w:pPr>
+            <w:r>
+              <w:rPr>
+                <w:lang w:val="uk-UA"/>
+              </w:rPr>
+              <w:t>0</w:t>
+            </w:r>
+          </w:p>
+        </w:tc>
+        <w:tc>
+          <w:tcPr>
+            <w:tcW w:w="576" w:type="dxa"/>
+            <w:tcBorders>
+              <w:top w:val="single" w:sz="4" w:space="0" w:color="auto"/>
+              <w:left w:val="single" w:sz="4" w:space="0" w:color="auto"/>
+              <w:bottom w:val="single" w:sz="4" w:space="0" w:color="auto"/>
+              <w:right w:val="single" w:sz="4" w:space="0" w:color="auto"/>
+            </w:tcBorders>
+            <w:shd w:val="clear" w:color="auto" w:fill="auto"/>
+            <w:hideMark/>
+          </w:tcPr>
+          <w:p>
+            <w:pPr>
+              <w:jc w:val="center"/>
+              <w:rPr>
+                <w:lang w:val="uk-UA"/>
+              </w:rPr>
+            </w:pPr>
+            <w:r>
+              <w:rPr>
+                <w:lang w:val="uk-UA"/>
+              </w:rPr>
+              <w:t>0</w:t>
+            </w:r>
+          </w:p>
+        </w:tc>
+        <w:tc>
+          <w:tcPr>
+            <w:tcW w:w="576" w:type="dxa"/>
+            <w:tcBorders>
+              <w:top w:val="single" w:sz="4" w:space="0" w:color="auto"/>
+              <w:left w:val="single" w:sz="4" w:space="0" w:color="auto"/>
+              <w:bottom w:val="single" w:sz="4" w:space="0" w:color="auto"/>
+              <w:right w:val="single" w:sz="4" w:space="0" w:color="auto"/>
+            </w:tcBorders>
+          </w:tcPr>
+          <w:p>
+            <w:pPr>
+              <w:jc w:val="center"/>
+              <w:rPr>
+                <w:lang w:val="uk-UA"/>
+              </w:rPr>
+            </w:pPr>
+            <w:r>
+              <w:rPr>
+                <w:lang w:val="uk-UA"/>
+              </w:rPr>
+              <w:t>0</w:t>
+            </w:r>
+          </w:p>
+        </w:tc>
+        <w:tc>
+          <w:tcPr>
+            <w:tcW w:w="576" w:type="dxa"/>
+            <w:tcBorders>
+              <w:top w:val="single" w:sz="4" w:space="0" w:color="auto"/>
+              <w:left w:val="single" w:sz="4" w:space="0" w:color="auto"/>
+              <w:bottom w:val="single" w:sz="4" w:space="0" w:color="auto"/>
+              <w:right w:val="single" w:sz="4" w:space="0" w:color="auto"/>
+            </w:tcBorders>
+          </w:tcPr>
+          <w:p>
+            <w:pPr>
+              <w:jc w:val="center"/>
+              <w:rPr>
+                <w:lang w:val="uk-UA"/>
+              </w:rPr>
+            </w:pPr>
+            <w:r>
+              <w:rPr>
+                <w:lang w:val="uk-UA"/>
+              </w:rPr>
+              <w:t>1</w:t>
+            </w:r>
+          </w:p>
+        </w:tc>
+      </w:tr>
+      <w:tr>
+        <w:tc>
+          <w:tcPr>
+            <w:tcW w:w="576" w:type="dxa"/>
+            <w:tcBorders>
+              <w:top w:val="single" w:sz="4" w:space="0" w:color="auto"/>
+              <w:left w:val="single" w:sz="4" w:space="0" w:color="auto"/>
+              <w:bottom w:val="single" w:sz="4" w:space="0" w:color="auto"/>
+              <w:right w:val="single" w:sz="4" w:space="0" w:color="auto"/>
+            </w:tcBorders>
+            <w:hideMark/>
+          </w:tcPr>
+          <w:p>
+            <w:pPr>
+              <w:jc w:val="center"/>
+              <w:rPr>
+                <w:lang w:val="uk-UA"/>
+              </w:rPr>
+            </w:pPr>
+            <w:r>
+              <w:rPr>
+                <w:lang w:val="uk-UA"/>
+              </w:rPr>
+              <w:t>1</w:t>
+            </w:r>
+          </w:p>
+        </w:tc>
+        <w:tc>
+          <w:tcPr>
+            <w:tcW w:w="576" w:type="dxa"/>
+            <w:tcBorders>
+              <w:top w:val="single" w:sz="4" w:space="0" w:color="auto"/>
+              <w:left w:val="single" w:sz="4" w:space="0" w:color="auto"/>
+              <w:bottom w:val="single" w:sz="4" w:space="0" w:color="auto"/>
+              <w:right w:val="single" w:sz="4" w:space="0" w:color="auto"/>
+            </w:tcBorders>
+            <w:hideMark/>
+          </w:tcPr>
+          <w:p>
+            <w:pPr>
+              <w:jc w:val="center"/>
+              <w:rPr>
+                <w:lang w:val="uk-UA"/>
+              </w:rPr>
+            </w:pPr>
+            <w:r>
+              <w:rPr>
+                <w:lang w:val="uk-UA"/>
+              </w:rPr>
+              <w:t>1</w:t>
+            </w:r>
+          </w:p>
+        </w:tc>
+        <w:tc>
+          <w:tcPr>
+            <w:tcW w:w="576" w:type="dxa"/>
+            <w:tcBorders>
+              <w:top w:val="single" w:sz="4" w:space="0" w:color="auto"/>
+              <w:left w:val="single" w:sz="4" w:space="0" w:color="auto"/>
+              <w:bottom w:val="single" w:sz="4" w:space="0" w:color="auto"/>
+              <w:right w:val="single" w:sz="4" w:space="0" w:color="auto"/>
+            </w:tcBorders>
+            <w:hideMark/>
+          </w:tcPr>
+          <w:p>
+            <w:pPr>
+              <w:jc w:val="center"/>
+              <w:rPr>
+                <w:lang w:val="uk-UA"/>
+              </w:rPr>
+            </w:pPr>
+            <w:r>
+              <w:rPr>
+                <w:lang w:val="uk-UA"/>
+              </w:rPr>
+              <w:t>1</w:t>
+            </w:r>
+          </w:p>
+        </w:tc>
+        <w:tc>
+          <w:tcPr>
+            <w:tcW w:w="576" w:type="dxa"/>
+            <w:tcBorders>
+              <w:top w:val="single" w:sz="4" w:space="0" w:color="auto"/>
+              <w:left w:val="single" w:sz="4" w:space="0" w:color="auto"/>
+              <w:bottom w:val="single" w:sz="4" w:space="0" w:color="auto"/>
+              <w:right w:val="single" w:sz="4" w:space="0" w:color="auto"/>
+            </w:tcBorders>
+            <w:hideMark/>
+          </w:tcPr>
+          <w:p>
+            <w:pPr>
+              <w:jc w:val="center"/>
+              <w:rPr>
+                <w:lang w:val="uk-UA"/>
+              </w:rPr>
+            </w:pPr>
+            <w:r>
+              <w:rPr>
+                <w:lang w:val="uk-UA"/>
+              </w:rPr>
+              <w:t>1</w:t>
+            </w:r>
+          </w:p>
+        </w:tc>
+        <w:tc>
+          <w:tcPr>
+            <w:tcW w:w="576" w:type="dxa"/>
+            <w:tcBorders>
+              <w:top w:val="single" w:sz="4" w:space="0" w:color="auto"/>
+              <w:left w:val="single" w:sz="4" w:space="0" w:color="auto"/>
+              <w:bottom w:val="single" w:sz="4" w:space="0" w:color="auto"/>
+              <w:right w:val="single" w:sz="4" w:space="0" w:color="auto"/>
+            </w:tcBorders>
+            <w:shd w:val="clear" w:color="auto" w:fill="auto"/>
+            <w:hideMark/>
+          </w:tcPr>
+          <w:p>
+            <w:pPr>
+              <w:jc w:val="center"/>
+              <w:rPr>
+                <w:lang w:val="uk-UA"/>
+              </w:rPr>
+            </w:pPr>
+            <w:r>
+              <w:rPr>
+                <w:lang w:val="uk-UA"/>
+              </w:rPr>
+              <w:t>0</w:t>
+            </w:r>
+          </w:p>
+        </w:tc>
+        <w:tc>
+          <w:tcPr>
+            <w:tcW w:w="576" w:type="dxa"/>
+            <w:tcBorders>
+              <w:top w:val="single" w:sz="4" w:space="0" w:color="auto"/>
+              <w:left w:val="single" w:sz="4" w:space="0" w:color="auto"/>
+              <w:bottom w:val="single" w:sz="4" w:space="0" w:color="auto"/>
+              <w:right w:val="single" w:sz="4" w:space="0" w:color="auto"/>
+            </w:tcBorders>
+            <w:shd w:val="clear" w:color="auto" w:fill="auto"/>
+            <w:hideMark/>
+          </w:tcPr>
+          <w:p>
+            <w:pPr>
+              <w:jc w:val="center"/>
+              <w:rPr>
+                <w:lang w:val="uk-UA"/>
+              </w:rPr>
+            </w:pPr>
+            <w:r>
+              <w:rPr>
+                <w:lang w:val="uk-UA"/>
+              </w:rPr>
+              <w:t>0</w:t>
+            </w:r>
+          </w:p>
+        </w:tc>
+        <w:tc>
+          <w:tcPr>
+            <w:tcW w:w="576" w:type="dxa"/>
+            <w:tcBorders>
+              <w:top w:val="single" w:sz="4" w:space="0" w:color="auto"/>
+              <w:left w:val="single" w:sz="4" w:space="0" w:color="auto"/>
+              <w:bottom w:val="single" w:sz="4" w:space="0" w:color="auto"/>
+              <w:right w:val="single" w:sz="4" w:space="0" w:color="auto"/>
+            </w:tcBorders>
+          </w:tcPr>
+          <w:p>
+            <w:pPr>
+              <w:jc w:val="center"/>
+              <w:rPr>
+                <w:lang w:val="uk-UA"/>
+              </w:rPr>
+            </w:pPr>
+            <w:r>
+              <w:rPr>
+                <w:lang w:val="uk-UA"/>
+              </w:rPr>
+              <w:t>1</w:t>
+            </w:r>
+          </w:p>
+        </w:tc>
+        <w:tc>
+          <w:tcPr>
+            <w:tcW w:w="576" w:type="dxa"/>
+            <w:tcBorders>
+              <w:top w:val="single" w:sz="4" w:space="0" w:color="auto"/>
+              <w:left w:val="single" w:sz="4" w:space="0" w:color="auto"/>
+              <w:bottom w:val="single" w:sz="4" w:space="0" w:color="auto"/>
+              <w:right w:val="single" w:sz="4" w:space="0" w:color="auto"/>
+            </w:tcBorders>
+          </w:tcPr>
+          <w:p>
+            <w:pPr>
+              <w:jc w:val="center"/>
+              <w:rPr>
+                <w:lang w:val="ru-RU"/>
+              </w:rPr>
+            </w:pPr>
+            <w:r>
+              <w:rPr>
+                <w:lang w:val="uk-UA"/>
+              </w:rPr>
+              <w:t>0</w:t>
+            </w:r>
+          </w:p>
+        </w:tc>
+      </w:tr>
+    </w:tbl>
+    <w:p>
+      <w:pPr>
+        <w:ind w:left="360"/>
+        <w:rPr>
+          <w:rFonts w:eastAsiaTheme="minorEastAsia"/>
+          <w:lang w:val="ru-RU"/>
+        </w:rPr>
+      </w:pPr>
+    </w:p>
+    <w:p>
+      <w:pPr>
+        <w:rPr>
+          <w:rFonts w:eastAsiaTheme="minorEastAsia"/>
+          <w:lang w:val="ru-RU"/>
+        </w:rPr>
+      </w:pPr>
+      <w:r>
+        <w:rPr>
+          <w:rFonts w:eastAsiaTheme="minorEastAsia"/>
+          <w:lang w:val="ru-RU"/>
+        </w:rPr>
+        <w:br w:type="page"/>
+      </w:r>
+    </w:p>
+    <w:p>
+      <w:pPr>
+        <w:pStyle w:val="ListParagraph"/>
+        <w:numPr>
+          <w:ilvl w:val="0"/>
+          <w:numId w:val="1"/>
+        </w:numPr>
+        <w:rPr>
+          <w:rFonts w:eastAsiaTheme="minorEastAsia"/>
+          <w:lang w:val="ru-RU"/>
+        </w:rPr>
+      </w:pPr>
+      <w:proofErr w:type="spellStart"/>
+      <w:r>
+        <w:rPr>
+          <w:rFonts w:eastAsiaTheme="minorEastAsia"/>
+          <w:lang w:val="ru-RU"/>
+        </w:rPr>
+        <w:t>Побудувати</w:t>
+      </w:r>
+      <w:proofErr w:type="spellEnd"/>
+      <w:r>
+        <w:rPr>
+          <w:rFonts w:eastAsiaTheme="minorEastAsia"/>
+          <w:lang w:val="ru-RU"/>
+        </w:rPr>
+        <w:t xml:space="preserve"> схему для </w:t>
+      </w:r>
+      <w:proofErr w:type="spellStart"/>
+      <w:r>
+        <w:rPr>
+          <w:rFonts w:eastAsiaTheme="minorEastAsia"/>
+          <w:lang w:val="ru-RU"/>
+        </w:rPr>
+        <w:t>реалізації</w:t>
+      </w:r>
+      <w:proofErr w:type="spellEnd"/>
+      <w:r>
+        <w:rPr>
+          <w:rFonts w:eastAsiaTheme="minorEastAsia"/>
+          <w:lang w:val="ru-RU"/>
+        </w:rPr>
+        <w:t xml:space="preserve"> </w:t>
+      </w:r>
+      <w:proofErr w:type="spellStart"/>
+      <w:r>
+        <w:rPr>
+          <w:rFonts w:eastAsiaTheme="minorEastAsia"/>
+          <w:lang w:val="ru-RU"/>
+        </w:rPr>
+        <w:t>функції</w:t>
+      </w:r>
+      <w:proofErr w:type="spellEnd"/>
+      <w:r>
+        <w:rPr>
+          <w:rFonts w:eastAsiaTheme="minorEastAsia"/>
+          <w:lang w:val="ru-RU"/>
+        </w:rPr>
+        <w:t xml:space="preserve">, </w:t>
+      </w:r>
+      <w:proofErr w:type="spellStart"/>
+      <w:r>
+        <w:rPr>
+          <w:rFonts w:eastAsiaTheme="minorEastAsia"/>
+          <w:lang w:val="ru-RU"/>
+        </w:rPr>
+        <w:t>якщо</w:t>
+      </w:r>
+      <w:proofErr w:type="spellEnd"/>
+      <w:r>
+        <w:rPr>
+          <w:rFonts w:eastAsiaTheme="minorEastAsia"/>
+          <w:lang w:val="ru-RU"/>
+        </w:rPr>
+        <w:t xml:space="preserve"> </w:t>
+      </w:r>
+      <w:proofErr w:type="spellStart"/>
+      <w:r>
+        <w:rPr>
+          <w:rFonts w:eastAsiaTheme="minorEastAsia"/>
+          <w:lang w:val="ru-RU"/>
+        </w:rPr>
+        <w:t>можна</w:t>
+      </w:r>
+      <w:proofErr w:type="spellEnd"/>
+      <w:r>
+        <w:rPr>
+          <w:rFonts w:eastAsiaTheme="minorEastAsia"/>
+          <w:lang w:val="ru-RU"/>
+        </w:rPr>
+        <w:t xml:space="preserve"> </w:t>
+      </w:r>
+      <w:proofErr w:type="spellStart"/>
+      <w:r>
+        <w:rPr>
+          <w:rFonts w:eastAsiaTheme="minorEastAsia"/>
+          <w:lang w:val="ru-RU"/>
+        </w:rPr>
+        <w:t>використовувати</w:t>
+      </w:r>
+      <w:proofErr w:type="spellEnd"/>
+      <w:r>
+        <w:rPr>
+          <w:rFonts w:eastAsiaTheme="minorEastAsia"/>
+          <w:lang w:val="ru-RU"/>
+        </w:rPr>
+        <w:t xml:space="preserve"> </w:t>
+      </w:r>
+      <w:proofErr w:type="spellStart"/>
+      <w:r>
+        <w:rPr>
+          <w:rFonts w:eastAsiaTheme="minorEastAsia"/>
+          <w:lang w:val="ru-RU"/>
+        </w:rPr>
+        <w:t>мультиплексори</w:t>
+      </w:r>
+      <w:proofErr w:type="spellEnd"/>
+      <w:r>
+        <w:rPr>
+          <w:rFonts w:eastAsiaTheme="minorEastAsia"/>
+          <w:lang w:val="ru-RU"/>
+        </w:rPr>
+        <w:t xml:space="preserve"> з </w:t>
+      </w:r>
+      <w:proofErr w:type="spellStart"/>
+      <w:r>
+        <w:rPr>
+          <w:rFonts w:eastAsiaTheme="minorEastAsia"/>
+          <w:lang w:val="ru-RU"/>
+        </w:rPr>
+        <w:t>двома</w:t>
+      </w:r>
+      <w:proofErr w:type="spellEnd"/>
+      <w:r>
+        <w:rPr>
+          <w:rFonts w:eastAsiaTheme="minorEastAsia"/>
+          <w:lang w:val="ru-RU"/>
+        </w:rPr>
+        <w:t xml:space="preserve"> </w:t>
+      </w:r>
+      <w:proofErr w:type="spellStart"/>
+      <w:r>
+        <w:rPr>
+          <w:rFonts w:eastAsiaTheme="minorEastAsia"/>
+          <w:lang w:val="ru-RU"/>
+        </w:rPr>
+        <w:t>керуючими</w:t>
+      </w:r>
+      <w:proofErr w:type="spellEnd"/>
+      <w:r>
+        <w:rPr>
+          <w:rFonts w:eastAsiaTheme="minorEastAsia"/>
+          <w:lang w:val="ru-RU"/>
+        </w:rPr>
+        <w:t xml:space="preserve"> входами</w:t>
+      </w:r>
+      <w:r>
+        <w:rPr>
+          <w:rFonts w:eastAsiaTheme="minorEastAsia"/>
+          <w:lang w:val="ru-RU"/>
+        </w:rPr>
+        <w:t>.</w:t>
+      </w:r>
+    </w:p>
+    <w:p>
+      <w:pPr>
+        <w:rPr>
+          <w:rFonts w:eastAsiaTheme="minorEastAsia"/>
+          <w:lang w:val="ru-RU"/>
+        </w:rPr>
+      </w:pPr>
       <w:bookmarkStart w:id="1" w:name="_GoBack"/>
       <w:bookmarkEnd w:id="1"/>
     </w:p>

</xml_diff>